<commit_message>
tilføjede afsnit om kommentarer i rapport
</commit_message>
<xml_diff>
--- a/Arduino Rapport.docx
+++ b/Arduino Rapport.docx
@@ -64,7 +64,14 @@
               <w:tab w:val="right" w:leader="dot" w:pos="9628"/>
             </w:tabs>
             <w:rPr>
+              <w:rFonts w:eastAsiaTheme="minorEastAsia" w:cstheme="minorBidi"/>
+              <w:b w:val="0"/>
+              <w:bCs w:val="0"/>
+              <w:i w:val="0"/>
+              <w:iCs w:val="0"/>
               <w:noProof/>
+              <w:szCs w:val="24"/>
+              <w:lang w:eastAsia="da-DK"/>
             </w:rPr>
           </w:pPr>
           <w:r>
@@ -84,7 +91,7 @@
             </w:rPr>
             <w:fldChar w:fldCharType="separate"/>
           </w:r>
-          <w:hyperlink w:anchor="_Toc88822943" w:history="1">
+          <w:hyperlink w:anchor="_Toc90241843" w:history="1">
             <w:r>
               <w:rPr>
                 <w:rStyle w:val="Hyperlink"/>
@@ -111,7 +118,7 @@
                 <w:noProof/>
                 <w:webHidden/>
               </w:rPr>
-              <w:instrText xml:space="preserve"> PAGEREF _Toc88822943 \h </w:instrText>
+              <w:instrText xml:space="preserve"> PAGEREF _Toc90241843 \h </w:instrText>
             </w:r>
             <w:r>
               <w:rPr>
@@ -131,7 +138,7 @@
                 <w:noProof/>
                 <w:webHidden/>
               </w:rPr>
-              <w:t>2</w:t>
+              <w:t>3</w:t>
             </w:r>
             <w:r>
               <w:rPr>
@@ -149,10 +156,16 @@
               <w:tab w:val="right" w:leader="dot" w:pos="9628"/>
             </w:tabs>
             <w:rPr>
+              <w:rFonts w:eastAsiaTheme="minorEastAsia" w:cstheme="minorBidi"/>
+              <w:b w:val="0"/>
+              <w:bCs w:val="0"/>
               <w:noProof/>
+              <w:sz w:val="24"/>
+              <w:szCs w:val="24"/>
+              <w:lang w:eastAsia="da-DK"/>
             </w:rPr>
           </w:pPr>
-          <w:hyperlink w:anchor="_Toc88822944" w:history="1">
+          <w:hyperlink w:anchor="_Toc90241844" w:history="1">
             <w:r>
               <w:rPr>
                 <w:rStyle w:val="Hyperlink"/>
@@ -179,7 +192,7 @@
                 <w:noProof/>
                 <w:webHidden/>
               </w:rPr>
-              <w:instrText xml:space="preserve"> PAGEREF _Toc88822944 \h </w:instrText>
+              <w:instrText xml:space="preserve"> PAGEREF _Toc90241844 \h </w:instrText>
             </w:r>
             <w:r>
               <w:rPr>
@@ -199,7 +212,7 @@
                 <w:noProof/>
                 <w:webHidden/>
               </w:rPr>
-              <w:t>2</w:t>
+              <w:t>3</w:t>
             </w:r>
             <w:r>
               <w:rPr>
@@ -217,16 +230,22 @@
               <w:tab w:val="right" w:leader="dot" w:pos="9628"/>
             </w:tabs>
             <w:rPr>
+              <w:rFonts w:eastAsiaTheme="minorEastAsia" w:cstheme="minorBidi"/>
+              <w:b w:val="0"/>
+              <w:bCs w:val="0"/>
               <w:noProof/>
+              <w:sz w:val="24"/>
+              <w:szCs w:val="24"/>
+              <w:lang w:eastAsia="da-DK"/>
             </w:rPr>
           </w:pPr>
-          <w:hyperlink w:anchor="_Toc88822945" w:history="1">
+          <w:hyperlink w:anchor="_Toc90241845" w:history="1">
             <w:r>
               <w:rPr>
                 <w:rStyle w:val="Hyperlink"/>
                 <w:noProof/>
               </w:rPr>
-              <w:t>PSeudokode</w:t>
+              <w:t>Pseudokode</w:t>
             </w:r>
             <w:r>
               <w:rPr>
@@ -247,7 +266,7 @@
                 <w:noProof/>
                 <w:webHidden/>
               </w:rPr>
-              <w:instrText xml:space="preserve"> PAGEREF _Toc88822945 \h </w:instrText>
+              <w:instrText xml:space="preserve"> PAGEREF _Toc90241845 \h </w:instrText>
             </w:r>
             <w:r>
               <w:rPr>
@@ -267,7 +286,7 @@
                 <w:noProof/>
                 <w:webHidden/>
               </w:rPr>
-              <w:t>2</w:t>
+              <w:t>3</w:t>
             </w:r>
             <w:r>
               <w:rPr>
@@ -285,16 +304,22 @@
               <w:tab w:val="right" w:leader="dot" w:pos="9628"/>
             </w:tabs>
             <w:rPr>
+              <w:rFonts w:eastAsiaTheme="minorEastAsia" w:cstheme="minorBidi"/>
+              <w:b w:val="0"/>
+              <w:bCs w:val="0"/>
               <w:noProof/>
+              <w:sz w:val="24"/>
+              <w:szCs w:val="24"/>
+              <w:lang w:eastAsia="da-DK"/>
             </w:rPr>
           </w:pPr>
-          <w:hyperlink w:anchor="_Toc88822946" w:history="1">
+          <w:hyperlink w:anchor="_Toc90241846" w:history="1">
             <w:r>
               <w:rPr>
                 <w:rStyle w:val="Hyperlink"/>
                 <w:noProof/>
               </w:rPr>
-              <w:t>SCrum (tidsplan, trello &amp; evt. vandfald?)</w:t>
+              <w:t>Scrum (tidsplan, trello &amp; evt. vandfald?)</w:t>
             </w:r>
             <w:r>
               <w:rPr>
@@ -315,7 +340,7 @@
                 <w:noProof/>
                 <w:webHidden/>
               </w:rPr>
-              <w:instrText xml:space="preserve"> PAGEREF _Toc88822946 \h </w:instrText>
+              <w:instrText xml:space="preserve"> PAGEREF _Toc90241846 \h </w:instrText>
             </w:r>
             <w:r>
               <w:rPr>
@@ -335,7 +360,7 @@
                 <w:noProof/>
                 <w:webHidden/>
               </w:rPr>
-              <w:t>2</w:t>
+              <w:t>5</w:t>
             </w:r>
             <w:r>
               <w:rPr>
@@ -353,10 +378,17 @@
               <w:tab w:val="right" w:leader="dot" w:pos="9628"/>
             </w:tabs>
             <w:rPr>
+              <w:rFonts w:eastAsiaTheme="minorEastAsia" w:cstheme="minorBidi"/>
+              <w:b w:val="0"/>
+              <w:bCs w:val="0"/>
+              <w:i w:val="0"/>
+              <w:iCs w:val="0"/>
               <w:noProof/>
+              <w:szCs w:val="24"/>
+              <w:lang w:eastAsia="da-DK"/>
             </w:rPr>
           </w:pPr>
-          <w:hyperlink w:anchor="_Toc88822947" w:history="1">
+          <w:hyperlink w:anchor="_Toc90241847" w:history="1">
             <w:r>
               <w:rPr>
                 <w:rStyle w:val="Hyperlink"/>
@@ -383,7 +415,7 @@
                 <w:noProof/>
                 <w:webHidden/>
               </w:rPr>
-              <w:instrText xml:space="preserve"> PAGEREF _Toc88822947 \h </w:instrText>
+              <w:instrText xml:space="preserve"> PAGEREF _Toc90241847 \h </w:instrText>
             </w:r>
             <w:r>
               <w:rPr>
@@ -403,7 +435,7 @@
                 <w:noProof/>
                 <w:webHidden/>
               </w:rPr>
-              <w:t>3</w:t>
+              <w:t>6</w:t>
             </w:r>
             <w:r>
               <w:rPr>
@@ -421,10 +453,16 @@
               <w:tab w:val="right" w:leader="dot" w:pos="9628"/>
             </w:tabs>
             <w:rPr>
+              <w:rFonts w:eastAsiaTheme="minorEastAsia" w:cstheme="minorBidi"/>
+              <w:b w:val="0"/>
+              <w:bCs w:val="0"/>
               <w:noProof/>
+              <w:sz w:val="24"/>
+              <w:szCs w:val="24"/>
+              <w:lang w:eastAsia="da-DK"/>
             </w:rPr>
           </w:pPr>
-          <w:hyperlink w:anchor="_Toc88822948" w:history="1">
+          <w:hyperlink w:anchor="_Toc90241848" w:history="1">
             <w:r>
               <w:rPr>
                 <w:rStyle w:val="Hyperlink"/>
@@ -451,7 +489,7 @@
                 <w:noProof/>
                 <w:webHidden/>
               </w:rPr>
-              <w:instrText xml:space="preserve"> PAGEREF _Toc88822948 \h </w:instrText>
+              <w:instrText xml:space="preserve"> PAGEREF _Toc90241848 \h </w:instrText>
             </w:r>
             <w:r>
               <w:rPr>
@@ -471,7 +509,7 @@
                 <w:noProof/>
                 <w:webHidden/>
               </w:rPr>
-              <w:t>3</w:t>
+              <w:t>6</w:t>
             </w:r>
             <w:r>
               <w:rPr>
@@ -489,10 +527,16 @@
               <w:tab w:val="right" w:leader="dot" w:pos="9628"/>
             </w:tabs>
             <w:rPr>
+              <w:rFonts w:eastAsiaTheme="minorEastAsia" w:cstheme="minorBidi"/>
+              <w:b w:val="0"/>
+              <w:bCs w:val="0"/>
               <w:noProof/>
+              <w:sz w:val="24"/>
+              <w:szCs w:val="24"/>
+              <w:lang w:eastAsia="da-DK"/>
             </w:rPr>
           </w:pPr>
-          <w:hyperlink w:anchor="_Toc88822949" w:history="1">
+          <w:hyperlink w:anchor="_Toc90241849" w:history="1">
             <w:r>
               <w:rPr>
                 <w:rStyle w:val="Hyperlink"/>
@@ -519,7 +563,7 @@
                 <w:noProof/>
                 <w:webHidden/>
               </w:rPr>
-              <w:instrText xml:space="preserve"> PAGEREF _Toc88822949 \h </w:instrText>
+              <w:instrText xml:space="preserve"> PAGEREF _Toc90241849 \h </w:instrText>
             </w:r>
             <w:r>
               <w:rPr>
@@ -539,7 +583,7 @@
                 <w:noProof/>
                 <w:webHidden/>
               </w:rPr>
-              <w:t>3</w:t>
+              <w:t>6</w:t>
             </w:r>
             <w:r>
               <w:rPr>
@@ -557,10 +601,16 @@
               <w:tab w:val="right" w:leader="dot" w:pos="9628"/>
             </w:tabs>
             <w:rPr>
+              <w:rFonts w:eastAsiaTheme="minorEastAsia" w:cstheme="minorBidi"/>
+              <w:b w:val="0"/>
+              <w:bCs w:val="0"/>
               <w:noProof/>
+              <w:sz w:val="24"/>
+              <w:szCs w:val="24"/>
+              <w:lang w:eastAsia="da-DK"/>
             </w:rPr>
           </w:pPr>
-          <w:hyperlink w:anchor="_Toc88822950" w:history="1">
+          <w:hyperlink w:anchor="_Toc90241850" w:history="1">
             <w:r>
               <w:rPr>
                 <w:rStyle w:val="Hyperlink"/>
@@ -587,7 +637,7 @@
                 <w:noProof/>
                 <w:webHidden/>
               </w:rPr>
-              <w:instrText xml:space="preserve"> PAGEREF _Toc88822950 \h </w:instrText>
+              <w:instrText xml:space="preserve"> PAGEREF _Toc90241850 \h </w:instrText>
             </w:r>
             <w:r>
               <w:rPr>
@@ -607,7 +657,7 @@
                 <w:noProof/>
                 <w:webHidden/>
               </w:rPr>
-              <w:t>3</w:t>
+              <w:t>6</w:t>
             </w:r>
             <w:r>
               <w:rPr>
@@ -625,10 +675,16 @@
               <w:tab w:val="right" w:leader="dot" w:pos="9628"/>
             </w:tabs>
             <w:rPr>
+              <w:rFonts w:eastAsiaTheme="minorEastAsia" w:cstheme="minorBidi"/>
+              <w:b w:val="0"/>
+              <w:bCs w:val="0"/>
               <w:noProof/>
+              <w:sz w:val="24"/>
+              <w:szCs w:val="24"/>
+              <w:lang w:eastAsia="da-DK"/>
             </w:rPr>
           </w:pPr>
-          <w:hyperlink w:anchor="_Toc88822951" w:history="1">
+          <w:hyperlink w:anchor="_Toc90241851" w:history="1">
             <w:r>
               <w:rPr>
                 <w:rStyle w:val="Hyperlink"/>
@@ -655,7 +711,7 @@
                 <w:noProof/>
                 <w:webHidden/>
               </w:rPr>
-              <w:instrText xml:space="preserve"> PAGEREF _Toc88822951 \h </w:instrText>
+              <w:instrText xml:space="preserve"> PAGEREF _Toc90241851 \h </w:instrText>
             </w:r>
             <w:r>
               <w:rPr>
@@ -675,7 +731,7 @@
                 <w:noProof/>
                 <w:webHidden/>
               </w:rPr>
-              <w:t>3</w:t>
+              <w:t>6</w:t>
             </w:r>
             <w:r>
               <w:rPr>
@@ -693,10 +749,17 @@
               <w:tab w:val="right" w:leader="dot" w:pos="9628"/>
             </w:tabs>
             <w:rPr>
+              <w:rFonts w:eastAsiaTheme="minorEastAsia" w:cstheme="minorBidi"/>
+              <w:b w:val="0"/>
+              <w:bCs w:val="0"/>
+              <w:i w:val="0"/>
+              <w:iCs w:val="0"/>
               <w:noProof/>
+              <w:szCs w:val="24"/>
+              <w:lang w:eastAsia="da-DK"/>
             </w:rPr>
           </w:pPr>
-          <w:hyperlink w:anchor="_Toc88822952" w:history="1">
+          <w:hyperlink w:anchor="_Toc90241852" w:history="1">
             <w:r>
               <w:rPr>
                 <w:rStyle w:val="Hyperlink"/>
@@ -723,7 +786,7 @@
                 <w:noProof/>
                 <w:webHidden/>
               </w:rPr>
-              <w:instrText xml:space="preserve"> PAGEREF _Toc88822952 \h </w:instrText>
+              <w:instrText xml:space="preserve"> PAGEREF _Toc90241852 \h </w:instrText>
             </w:r>
             <w:r>
               <w:rPr>
@@ -743,7 +806,7 @@
                 <w:noProof/>
                 <w:webHidden/>
               </w:rPr>
-              <w:t>4</w:t>
+              <w:t>7</w:t>
             </w:r>
             <w:r>
               <w:rPr>
@@ -761,10 +824,16 @@
               <w:tab w:val="right" w:leader="dot" w:pos="9628"/>
             </w:tabs>
             <w:rPr>
+              <w:rFonts w:eastAsiaTheme="minorEastAsia" w:cstheme="minorBidi"/>
+              <w:b w:val="0"/>
+              <w:bCs w:val="0"/>
               <w:noProof/>
+              <w:sz w:val="24"/>
+              <w:szCs w:val="24"/>
+              <w:lang w:eastAsia="da-DK"/>
             </w:rPr>
           </w:pPr>
-          <w:hyperlink w:anchor="_Toc88822953" w:history="1">
+          <w:hyperlink w:anchor="_Toc90241853" w:history="1">
             <w:r>
               <w:rPr>
                 <w:rStyle w:val="Hyperlink"/>
@@ -791,7 +860,7 @@
                 <w:noProof/>
                 <w:webHidden/>
               </w:rPr>
-              <w:instrText xml:space="preserve"> PAGEREF _Toc88822953 \h </w:instrText>
+              <w:instrText xml:space="preserve"> PAGEREF _Toc90241853 \h </w:instrText>
             </w:r>
             <w:r>
               <w:rPr>
@@ -811,7 +880,7 @@
                 <w:noProof/>
                 <w:webHidden/>
               </w:rPr>
-              <w:t>4</w:t>
+              <w:t>7</w:t>
             </w:r>
             <w:r>
               <w:rPr>
@@ -855,7 +924,6 @@
           <w:szCs w:val="28"/>
         </w:rPr>
       </w:pPr>
-      <w:bookmarkStart w:id="0" w:name="_Toc88822943"/>
       <w:r>
         <w:br w:type="page"/>
       </w:r>
@@ -864,17 +932,123 @@
       <w:pPr>
         <w:pStyle w:val="Overskrift1"/>
       </w:pPr>
-      <w:r>
+      <w:bookmarkStart w:id="0" w:name="_Toc90241843"/>
+      <w:r>
+        <w:rPr>
+          <w:noProof/>
+        </w:rPr>
         <w:lastRenderedPageBreak/>
+        <w:drawing>
+          <wp:anchor distT="0" distB="0" distL="114300" distR="114300" simplePos="0" relativeHeight="251659264" behindDoc="1" locked="0" layoutInCell="1" allowOverlap="1" wp14:anchorId="23525C73" wp14:editId="202EEF62">
+            <wp:simplePos x="0" y="0"/>
+            <wp:positionH relativeFrom="column">
+              <wp:posOffset>0</wp:posOffset>
+            </wp:positionH>
+            <wp:positionV relativeFrom="paragraph">
+              <wp:posOffset>394414</wp:posOffset>
+            </wp:positionV>
+            <wp:extent cx="6120130" cy="1012825"/>
+            <wp:effectExtent l="12700" t="12700" r="13970" b="15875"/>
+            <wp:wrapTight wrapText="bothSides">
+              <wp:wrapPolygon edited="0">
+                <wp:start x="-45" y="-271"/>
+                <wp:lineTo x="-45" y="21668"/>
+                <wp:lineTo x="21604" y="21668"/>
+                <wp:lineTo x="21604" y="-271"/>
+                <wp:lineTo x="-45" y="-271"/>
+              </wp:wrapPolygon>
+            </wp:wrapTight>
+            <wp:docPr id="6" name="Billede 6"/>
+            <wp:cNvGraphicFramePr>
+              <a:graphicFrameLocks xmlns:a="http://schemas.openxmlformats.org/drawingml/2006/main" noChangeAspect="1"/>
+            </wp:cNvGraphicFramePr>
+            <a:graphic xmlns:a="http://schemas.openxmlformats.org/drawingml/2006/main">
+              <a:graphicData uri="http://schemas.openxmlformats.org/drawingml/2006/picture">
+                <pic:pic xmlns:pic="http://schemas.openxmlformats.org/drawingml/2006/picture">
+                  <pic:nvPicPr>
+                    <pic:cNvPr id="6" name="Billede 6"/>
+                    <pic:cNvPicPr/>
+                  </pic:nvPicPr>
+                  <pic:blipFill>
+                    <a:blip r:embed="rId8" cstate="print">
+                      <a:extLst>
+                        <a:ext uri="{28A0092B-C50C-407E-A947-70E740481C1C}">
+                          <a14:useLocalDpi xmlns:a14="http://schemas.microsoft.com/office/drawing/2010/main" val="0"/>
+                        </a:ext>
+                      </a:extLst>
+                    </a:blip>
+                    <a:stretch>
+                      <a:fillRect/>
+                    </a:stretch>
+                  </pic:blipFill>
+                  <pic:spPr>
+                    <a:xfrm>
+                      <a:off x="0" y="0"/>
+                      <a:ext cx="6120130" cy="1012825"/>
+                    </a:xfrm>
+                    <a:prstGeom prst="rect">
+                      <a:avLst/>
+                    </a:prstGeom>
+                    <a:ln>
+                      <a:solidFill>
+                        <a:schemeClr val="tx1"/>
+                      </a:solidFill>
+                    </a:ln>
+                  </pic:spPr>
+                </pic:pic>
+              </a:graphicData>
+            </a:graphic>
+            <wp14:sizeRelH relativeFrom="page">
+              <wp14:pctWidth>0</wp14:pctWidth>
+            </wp14:sizeRelH>
+            <wp14:sizeRelV relativeFrom="page">
+              <wp14:pctHeight>0</wp14:pctHeight>
+            </wp14:sizeRelV>
+          </wp:anchor>
+        </w:drawing>
+      </w:r>
+      <w:r>
         <w:t>Design</w:t>
       </w:r>
       <w:bookmarkEnd w:id="0"/>
+    </w:p>
+    <w:p>
+      <w:pPr>
+        <w:rPr>
+          <w:rStyle w:val="Svagfremhvning"/>
+          <w:color w:val="63696C" w:themeColor="background2" w:themeShade="80"/>
+        </w:rPr>
+      </w:pPr>
+      <w:r>
+        <w:rPr>
+          <w:rStyle w:val="Svagfremhvning"/>
+          <w:color w:val="63696C" w:themeColor="background2" w:themeShade="80"/>
+        </w:rPr>
+        <w:t>Figur 1.</w:t>
+      </w:r>
+      <w:r>
+        <w:rPr>
+          <w:rStyle w:val="Svagfremhvning"/>
+          <w:color w:val="63696C" w:themeColor="background2" w:themeShade="80"/>
+        </w:rPr>
+        <w:t xml:space="preserve"> </w:t>
+      </w:r>
+      <w:r>
+        <w:rPr>
+          <w:rStyle w:val="Svagfremhvning"/>
+          <w:color w:val="63696C" w:themeColor="background2" w:themeShade="80"/>
+        </w:rPr>
+        <w:t>Flowchart af projekt.</w:t>
+      </w:r>
+    </w:p>
+    <w:p/>
+    <w:p>
+      <w:bookmarkStart w:id="1" w:name="_Toc90241844"/>
     </w:p>
     <w:p>
       <w:pPr>
         <w:pStyle w:val="Overskrift2"/>
       </w:pPr>
-      <w:bookmarkStart w:id="1" w:name="_Toc88822944"/>
       <w:r>
         <w:t>Flowchart</w:t>
       </w:r>
@@ -885,9 +1059,15 @@
       <w:pPr>
         <w:pStyle w:val="Overskrift2"/>
       </w:pPr>
-      <w:bookmarkStart w:id="2" w:name="_Toc88822945"/>
-      <w:r>
-        <w:t>PSeudokode</w:t>
+      <w:bookmarkStart w:id="2" w:name="_Toc90241845"/>
+      <w:r>
+        <w:t>P</w:t>
+      </w:r>
+      <w:r>
+        <w:t>s</w:t>
+      </w:r>
+      <w:r>
+        <w:t>eudokode</w:t>
       </w:r>
       <w:bookmarkEnd w:id="2"/>
     </w:p>
@@ -1110,27 +1290,7 @@
           <w:szCs w:val="24"/>
         </w:rPr>
         <w:br/>
-        <w:t xml:space="preserve">  </w:t>
-      </w:r>
-      <w:proofErr w:type="spellStart"/>
-      <w:r>
-        <w:rPr>
-          <w:rFonts w:asciiTheme="minorHAnsi" w:hAnsiTheme="minorHAnsi"/>
-          <w:color w:val="8F8F8F" w:themeColor="text2" w:themeTint="80"/>
-          <w:sz w:val="24"/>
-          <w:szCs w:val="24"/>
-        </w:rPr>
-        <w:t>if</w:t>
-      </w:r>
-      <w:proofErr w:type="spellEnd"/>
-      <w:r>
-        <w:rPr>
-          <w:rFonts w:asciiTheme="minorHAnsi" w:hAnsiTheme="minorHAnsi"/>
-          <w:color w:val="8F8F8F" w:themeColor="text2" w:themeTint="80"/>
-          <w:sz w:val="24"/>
-          <w:szCs w:val="24"/>
-        </w:rPr>
-        <w:t xml:space="preserve"> (x bliver vendt til den ene side)</w:t>
+        <w:t xml:space="preserve">  if (x bliver vendt til den ene side)</w:t>
       </w:r>
       <w:r>
         <w:rPr>
@@ -1150,27 +1310,7 @@
           <w:szCs w:val="24"/>
         </w:rPr>
         <w:br/>
-        <w:t xml:space="preserve">  </w:t>
-      </w:r>
-      <w:proofErr w:type="spellStart"/>
-      <w:r>
-        <w:rPr>
-          <w:rFonts w:asciiTheme="minorHAnsi" w:hAnsiTheme="minorHAnsi"/>
-          <w:color w:val="8F8F8F" w:themeColor="text2" w:themeTint="80"/>
-          <w:sz w:val="24"/>
-          <w:szCs w:val="24"/>
-        </w:rPr>
-        <w:t>if</w:t>
-      </w:r>
-      <w:proofErr w:type="spellEnd"/>
-      <w:r>
-        <w:rPr>
-          <w:rFonts w:asciiTheme="minorHAnsi" w:hAnsiTheme="minorHAnsi"/>
-          <w:color w:val="8F8F8F" w:themeColor="text2" w:themeTint="80"/>
-          <w:sz w:val="24"/>
-          <w:szCs w:val="24"/>
-        </w:rPr>
-        <w:t xml:space="preserve"> (x bliver vendt til den anden side)</w:t>
+        <w:t xml:space="preserve">  if (x bliver vendt til den anden side)</w:t>
       </w:r>
       <w:r>
         <w:rPr>
@@ -1269,27 +1409,7 @@
           <w:szCs w:val="24"/>
         </w:rPr>
         <w:br/>
-        <w:t xml:space="preserve">  </w:t>
-      </w:r>
-      <w:proofErr w:type="spellStart"/>
-      <w:r>
-        <w:rPr>
-          <w:rFonts w:asciiTheme="minorHAnsi" w:hAnsiTheme="minorHAnsi"/>
-          <w:color w:val="8F8F8F" w:themeColor="text2" w:themeTint="80"/>
-          <w:sz w:val="24"/>
-          <w:szCs w:val="24"/>
-        </w:rPr>
-        <w:t>if</w:t>
-      </w:r>
-      <w:proofErr w:type="spellEnd"/>
-      <w:r>
-        <w:rPr>
-          <w:rFonts w:asciiTheme="minorHAnsi" w:hAnsiTheme="minorHAnsi"/>
-          <w:color w:val="8F8F8F" w:themeColor="text2" w:themeTint="80"/>
-          <w:sz w:val="24"/>
-          <w:szCs w:val="24"/>
-        </w:rPr>
-        <w:t xml:space="preserve"> (y bliver vendt til den ene side)</w:t>
+        <w:t xml:space="preserve">  if (y bliver vendt til den ene side)</w:t>
       </w:r>
       <w:r>
         <w:rPr>
@@ -1309,27 +1429,7 @@
           <w:szCs w:val="24"/>
         </w:rPr>
         <w:br/>
-        <w:t xml:space="preserve">  </w:t>
-      </w:r>
-      <w:proofErr w:type="spellStart"/>
-      <w:r>
-        <w:rPr>
-          <w:rFonts w:asciiTheme="minorHAnsi" w:hAnsiTheme="minorHAnsi"/>
-          <w:color w:val="8F8F8F" w:themeColor="text2" w:themeTint="80"/>
-          <w:sz w:val="24"/>
-          <w:szCs w:val="24"/>
-        </w:rPr>
-        <w:t>if</w:t>
-      </w:r>
-      <w:proofErr w:type="spellEnd"/>
-      <w:r>
-        <w:rPr>
-          <w:rFonts w:asciiTheme="minorHAnsi" w:hAnsiTheme="minorHAnsi"/>
-          <w:color w:val="8F8F8F" w:themeColor="text2" w:themeTint="80"/>
-          <w:sz w:val="24"/>
-          <w:szCs w:val="24"/>
-        </w:rPr>
-        <w:t xml:space="preserve"> (y bliver vendt til den anden side)</w:t>
+        <w:t xml:space="preserve">  if (y bliver vendt til den anden side)</w:t>
       </w:r>
       <w:r>
         <w:rPr>
@@ -1380,6 +1480,7 @@
           <w:sz w:val="24"/>
           <w:szCs w:val="24"/>
         </w:rPr>
+        <w:lastRenderedPageBreak/>
         <w:t>Funktion for Ur</w:t>
       </w:r>
       <w:r>
@@ -1578,26 +1679,14 @@
         </w:rPr>
         <w:br/>
       </w:r>
-      <w:proofErr w:type="spellStart"/>
-      <w:r>
-        <w:rPr>
-          <w:rFonts w:asciiTheme="minorHAnsi" w:hAnsiTheme="minorHAnsi"/>
-          <w:color w:val="8F8F8F" w:themeColor="text2" w:themeTint="80"/>
-          <w:sz w:val="24"/>
-          <w:szCs w:val="24"/>
-        </w:rPr>
-        <w:lastRenderedPageBreak/>
-        <w:t>if</w:t>
-      </w:r>
-      <w:proofErr w:type="spellEnd"/>
-      <w:r>
-        <w:rPr>
-          <w:rFonts w:asciiTheme="minorHAnsi" w:hAnsiTheme="minorHAnsi"/>
-          <w:color w:val="8F8F8F" w:themeColor="text2" w:themeTint="80"/>
-          <w:sz w:val="24"/>
-          <w:szCs w:val="24"/>
-        </w:rPr>
-        <w:t xml:space="preserve"> (</w:t>
+      <w:r>
+        <w:rPr>
+          <w:rFonts w:asciiTheme="minorHAnsi" w:hAnsiTheme="minorHAnsi"/>
+          <w:color w:val="8F8F8F" w:themeColor="text2" w:themeTint="80"/>
+          <w:sz w:val="24"/>
+          <w:szCs w:val="24"/>
+        </w:rPr>
+        <w:t>if (</w:t>
       </w:r>
       <w:r>
         <w:rPr>
@@ -1618,25 +1707,14 @@
         <w:br/>
         <w:t xml:space="preserve">    </w:t>
       </w:r>
-      <w:proofErr w:type="spellStart"/>
-      <w:r>
-        <w:rPr>
-          <w:rFonts w:asciiTheme="minorHAnsi" w:hAnsiTheme="minorHAnsi"/>
-          <w:color w:val="8F8F8F" w:themeColor="text2" w:themeTint="80"/>
-          <w:sz w:val="24"/>
-          <w:szCs w:val="24"/>
-        </w:rPr>
-        <w:t>if</w:t>
-      </w:r>
-      <w:proofErr w:type="spellEnd"/>
-      <w:r>
-        <w:rPr>
-          <w:rFonts w:asciiTheme="minorHAnsi" w:hAnsiTheme="minorHAnsi"/>
-          <w:color w:val="8F8F8F" w:themeColor="text2" w:themeTint="80"/>
-          <w:sz w:val="24"/>
-          <w:szCs w:val="24"/>
-        </w:rPr>
-        <w:t xml:space="preserve"> (</w:t>
+      <w:r>
+        <w:rPr>
+          <w:rFonts w:asciiTheme="minorHAnsi" w:hAnsiTheme="minorHAnsi"/>
+          <w:color w:val="8F8F8F" w:themeColor="text2" w:themeTint="80"/>
+          <w:sz w:val="24"/>
+          <w:szCs w:val="24"/>
+        </w:rPr>
+        <w:t>if (</w:t>
       </w:r>
       <w:r>
         <w:rPr>
@@ -1711,25 +1789,14 @@
         </w:rPr>
         <w:br/>
       </w:r>
-      <w:proofErr w:type="spellStart"/>
-      <w:r>
-        <w:rPr>
-          <w:rFonts w:asciiTheme="minorHAnsi" w:hAnsiTheme="minorHAnsi"/>
-          <w:color w:val="8F8F8F" w:themeColor="text2" w:themeTint="80"/>
-          <w:sz w:val="24"/>
-          <w:szCs w:val="24"/>
-        </w:rPr>
-        <w:t>if</w:t>
-      </w:r>
-      <w:proofErr w:type="spellEnd"/>
-      <w:r>
-        <w:rPr>
-          <w:rFonts w:asciiTheme="minorHAnsi" w:hAnsiTheme="minorHAnsi"/>
-          <w:color w:val="8F8F8F" w:themeColor="text2" w:themeTint="80"/>
-          <w:sz w:val="24"/>
-          <w:szCs w:val="24"/>
-        </w:rPr>
-        <w:t xml:space="preserve"> (</w:t>
+      <w:r>
+        <w:rPr>
+          <w:rFonts w:asciiTheme="minorHAnsi" w:hAnsiTheme="minorHAnsi"/>
+          <w:color w:val="8F8F8F" w:themeColor="text2" w:themeTint="80"/>
+          <w:sz w:val="24"/>
+          <w:szCs w:val="24"/>
+        </w:rPr>
+        <w:t>if (</w:t>
       </w:r>
       <w:r>
         <w:rPr>
@@ -1750,25 +1817,14 @@
         <w:br/>
         <w:t xml:space="preserve">    </w:t>
       </w:r>
-      <w:proofErr w:type="spellStart"/>
-      <w:r>
-        <w:rPr>
-          <w:rFonts w:asciiTheme="minorHAnsi" w:hAnsiTheme="minorHAnsi"/>
-          <w:color w:val="8F8F8F" w:themeColor="text2" w:themeTint="80"/>
-          <w:sz w:val="24"/>
-          <w:szCs w:val="24"/>
-        </w:rPr>
-        <w:t>if</w:t>
-      </w:r>
-      <w:proofErr w:type="spellEnd"/>
-      <w:r>
-        <w:rPr>
-          <w:rFonts w:asciiTheme="minorHAnsi" w:hAnsiTheme="minorHAnsi"/>
-          <w:color w:val="8F8F8F" w:themeColor="text2" w:themeTint="80"/>
-          <w:sz w:val="24"/>
-          <w:szCs w:val="24"/>
-        </w:rPr>
-        <w:t xml:space="preserve"> (</w:t>
+      <w:r>
+        <w:rPr>
+          <w:rFonts w:asciiTheme="minorHAnsi" w:hAnsiTheme="minorHAnsi"/>
+          <w:color w:val="8F8F8F" w:themeColor="text2" w:themeTint="80"/>
+          <w:sz w:val="24"/>
+          <w:szCs w:val="24"/>
+        </w:rPr>
+        <w:t>if (</w:t>
       </w:r>
       <w:r>
         <w:rPr>
@@ -1807,25 +1863,14 @@
         </w:rPr>
         <w:br/>
       </w:r>
-      <w:proofErr w:type="spellStart"/>
-      <w:r>
-        <w:rPr>
-          <w:rFonts w:asciiTheme="minorHAnsi" w:hAnsiTheme="minorHAnsi"/>
-          <w:color w:val="8F8F8F" w:themeColor="text2" w:themeTint="80"/>
-          <w:sz w:val="24"/>
-          <w:szCs w:val="24"/>
-        </w:rPr>
-        <w:t>if</w:t>
-      </w:r>
-      <w:proofErr w:type="spellEnd"/>
-      <w:r>
-        <w:rPr>
-          <w:rFonts w:asciiTheme="minorHAnsi" w:hAnsiTheme="minorHAnsi"/>
-          <w:color w:val="8F8F8F" w:themeColor="text2" w:themeTint="80"/>
-          <w:sz w:val="24"/>
-          <w:szCs w:val="24"/>
-        </w:rPr>
-        <w:t xml:space="preserve"> (</w:t>
+      <w:r>
+        <w:rPr>
+          <w:rFonts w:asciiTheme="minorHAnsi" w:hAnsiTheme="minorHAnsi"/>
+          <w:color w:val="8F8F8F" w:themeColor="text2" w:themeTint="80"/>
+          <w:sz w:val="24"/>
+          <w:szCs w:val="24"/>
+        </w:rPr>
+        <w:t>if (</w:t>
       </w:r>
       <w:r>
         <w:rPr>
@@ -2002,6 +2047,15 @@
         <w:br/>
         <w:t xml:space="preserve">  </w:t>
       </w:r>
+      <w:r>
+        <w:rPr>
+          <w:rFonts w:asciiTheme="minorHAnsi" w:hAnsiTheme="minorHAnsi"/>
+          <w:color w:val="8F8F8F" w:themeColor="text2" w:themeTint="80"/>
+          <w:sz w:val="24"/>
+          <w:szCs w:val="24"/>
+        </w:rPr>
+        <w:t>if (</w:t>
+      </w:r>
       <w:proofErr w:type="spellStart"/>
       <w:r>
         <w:rPr>
@@ -2010,7 +2064,7 @@
           <w:sz w:val="24"/>
           <w:szCs w:val="24"/>
         </w:rPr>
-        <w:t>if</w:t>
+        <w:t>sensorValue</w:t>
       </w:r>
       <w:proofErr w:type="spellEnd"/>
       <w:r>
@@ -2020,7 +2074,7 @@
           <w:sz w:val="24"/>
           <w:szCs w:val="24"/>
         </w:rPr>
-        <w:t xml:space="preserve"> (</w:t>
+        <w:t xml:space="preserve"> fra </w:t>
       </w:r>
       <w:proofErr w:type="spellStart"/>
       <w:r>
@@ -2030,6 +2084,148 @@
           <w:sz w:val="24"/>
           <w:szCs w:val="24"/>
         </w:rPr>
+        <w:t>analogRotation</w:t>
+      </w:r>
+      <w:proofErr w:type="spellEnd"/>
+      <w:r>
+        <w:rPr>
+          <w:rFonts w:asciiTheme="minorHAnsi" w:hAnsiTheme="minorHAnsi"/>
+          <w:color w:val="8F8F8F" w:themeColor="text2" w:themeTint="80"/>
+          <w:sz w:val="24"/>
+          <w:szCs w:val="24"/>
+        </w:rPr>
+        <w:t xml:space="preserve"> </w:t>
+      </w:r>
+      <w:r>
+        <w:rPr>
+          <w:rFonts w:asciiTheme="minorHAnsi" w:hAnsiTheme="minorHAnsi"/>
+          <w:color w:val="8F8F8F" w:themeColor="text2" w:themeTint="80"/>
+          <w:sz w:val="24"/>
+          <w:szCs w:val="24"/>
+        </w:rPr>
+        <w:t>er inden i</w:t>
+      </w:r>
+      <w:r>
+        <w:rPr>
+          <w:rFonts w:asciiTheme="minorHAnsi" w:hAnsiTheme="minorHAnsi"/>
+          <w:color w:val="8F8F8F" w:themeColor="text2" w:themeTint="80"/>
+          <w:sz w:val="24"/>
+          <w:szCs w:val="24"/>
+        </w:rPr>
+        <w:t xml:space="preserve"> </w:t>
+      </w:r>
+      <w:r>
+        <w:rPr>
+          <w:rFonts w:asciiTheme="minorHAnsi" w:hAnsiTheme="minorHAnsi"/>
+          <w:color w:val="8F8F8F" w:themeColor="text2" w:themeTint="80"/>
+          <w:sz w:val="24"/>
+          <w:szCs w:val="24"/>
+        </w:rPr>
+        <w:t>et interval</w:t>
+      </w:r>
+      <w:r>
+        <w:rPr>
+          <w:rFonts w:asciiTheme="minorHAnsi" w:hAnsiTheme="minorHAnsi"/>
+          <w:color w:val="8F8F8F" w:themeColor="text2" w:themeTint="80"/>
+          <w:sz w:val="24"/>
+          <w:szCs w:val="24"/>
+        </w:rPr>
+        <w:t xml:space="preserve"> rundt om </w:t>
+      </w:r>
+      <w:proofErr w:type="spellStart"/>
+      <w:r>
+        <w:rPr>
+          <w:rFonts w:asciiTheme="minorHAnsi" w:hAnsiTheme="minorHAnsi"/>
+          <w:color w:val="8F8F8F" w:themeColor="text2" w:themeTint="80"/>
+          <w:sz w:val="24"/>
+          <w:szCs w:val="24"/>
+        </w:rPr>
+        <w:t>random</w:t>
+      </w:r>
+      <w:proofErr w:type="spellEnd"/>
+      <w:r>
+        <w:rPr>
+          <w:rFonts w:asciiTheme="minorHAnsi" w:hAnsiTheme="minorHAnsi"/>
+          <w:color w:val="8F8F8F" w:themeColor="text2" w:themeTint="80"/>
+          <w:sz w:val="24"/>
+          <w:szCs w:val="24"/>
+        </w:rPr>
+        <w:t>-værdien</w:t>
+      </w:r>
+      <w:r>
+        <w:rPr>
+          <w:rFonts w:asciiTheme="minorHAnsi" w:hAnsiTheme="minorHAnsi"/>
+          <w:color w:val="8F8F8F" w:themeColor="text2" w:themeTint="80"/>
+          <w:sz w:val="24"/>
+          <w:szCs w:val="24"/>
+        </w:rPr>
+        <w:t>)</w:t>
+      </w:r>
+      <w:r>
+        <w:rPr>
+          <w:rFonts w:asciiTheme="minorHAnsi" w:hAnsiTheme="minorHAnsi"/>
+          <w:color w:val="8F8F8F" w:themeColor="text2" w:themeTint="80"/>
+          <w:sz w:val="24"/>
+          <w:szCs w:val="24"/>
+        </w:rPr>
+        <w:br/>
+        <w:t xml:space="preserve">    </w:t>
+      </w:r>
+      <w:r>
+        <w:rPr>
+          <w:rFonts w:asciiTheme="minorHAnsi" w:hAnsiTheme="minorHAnsi"/>
+          <w:color w:val="8F8F8F" w:themeColor="text2" w:themeTint="80"/>
+          <w:sz w:val="24"/>
+          <w:szCs w:val="24"/>
+        </w:rPr>
+        <w:t>skift farve på skærm</w:t>
+      </w:r>
+      <w:r>
+        <w:rPr>
+          <w:rFonts w:asciiTheme="minorHAnsi" w:hAnsiTheme="minorHAnsi"/>
+          <w:color w:val="8F8F8F" w:themeColor="text2" w:themeTint="80"/>
+          <w:sz w:val="24"/>
+          <w:szCs w:val="24"/>
+        </w:rPr>
+        <w:br/>
+        <w:t xml:space="preserve">    kald funktion for knap</w:t>
+      </w:r>
+      <w:r>
+        <w:rPr>
+          <w:rFonts w:asciiTheme="minorHAnsi" w:hAnsiTheme="minorHAnsi"/>
+          <w:color w:val="8F8F8F" w:themeColor="text2" w:themeTint="80"/>
+          <w:sz w:val="24"/>
+          <w:szCs w:val="24"/>
+        </w:rPr>
+        <w:br/>
+      </w:r>
+      <w:r>
+        <w:rPr>
+          <w:rFonts w:asciiTheme="minorHAnsi" w:hAnsiTheme="minorHAnsi"/>
+          <w:color w:val="8F8F8F" w:themeColor="text2" w:themeTint="80"/>
+          <w:sz w:val="24"/>
+          <w:szCs w:val="24"/>
+        </w:rPr>
+        <w:br/>
+        <w:t xml:space="preserve">      </w:t>
+      </w:r>
+      <w:r>
+        <w:rPr>
+          <w:rFonts w:asciiTheme="minorHAnsi" w:hAnsiTheme="minorHAnsi"/>
+          <w:color w:val="8F8F8F" w:themeColor="text2" w:themeTint="80"/>
+          <w:sz w:val="24"/>
+          <w:szCs w:val="24"/>
+        </w:rPr>
+        <w:t>if (</w:t>
+      </w:r>
+      <w:proofErr w:type="spellStart"/>
+      <w:r>
+        <w:rPr>
+          <w:rFonts w:asciiTheme="minorHAnsi" w:hAnsiTheme="minorHAnsi"/>
+          <w:color w:val="8F8F8F" w:themeColor="text2" w:themeTint="80"/>
+          <w:sz w:val="24"/>
+          <w:szCs w:val="24"/>
+        </w:rPr>
         <w:t>sensorValue</w:t>
       </w:r>
       <w:proofErr w:type="spellEnd"/>
@@ -2060,6 +2256,45 @@
           <w:sz w:val="24"/>
           <w:szCs w:val="24"/>
         </w:rPr>
+        <w:t xml:space="preserve"> er inden i et mindre interval rundt om </w:t>
+      </w:r>
+      <w:proofErr w:type="spellStart"/>
+      <w:r>
+        <w:rPr>
+          <w:rFonts w:asciiTheme="minorHAnsi" w:hAnsiTheme="minorHAnsi"/>
+          <w:color w:val="8F8F8F" w:themeColor="text2" w:themeTint="80"/>
+          <w:sz w:val="24"/>
+          <w:szCs w:val="24"/>
+        </w:rPr>
+        <w:t>random</w:t>
+      </w:r>
+      <w:proofErr w:type="spellEnd"/>
+      <w:r>
+        <w:rPr>
+          <w:rFonts w:asciiTheme="minorHAnsi" w:hAnsiTheme="minorHAnsi"/>
+          <w:color w:val="8F8F8F" w:themeColor="text2" w:themeTint="80"/>
+          <w:sz w:val="24"/>
+          <w:szCs w:val="24"/>
+        </w:rPr>
+        <w:t>-værdien</w:t>
+      </w:r>
+      <w:r>
+        <w:rPr>
+          <w:rFonts w:asciiTheme="minorHAnsi" w:hAnsiTheme="minorHAnsi"/>
+          <w:color w:val="8F8F8F" w:themeColor="text2" w:themeTint="80"/>
+          <w:sz w:val="24"/>
+          <w:szCs w:val="24"/>
+        </w:rPr>
+        <w:t>)</w:t>
+      </w:r>
+      <w:r>
+        <w:rPr>
+          <w:rFonts w:asciiTheme="minorHAnsi" w:hAnsiTheme="minorHAnsi"/>
+          <w:color w:val="8F8F8F" w:themeColor="text2" w:themeTint="80"/>
+          <w:sz w:val="24"/>
+          <w:szCs w:val="24"/>
+        </w:rPr>
+        <w:br/>
         <w:t xml:space="preserve"> </w:t>
       </w:r>
       <w:r>
@@ -2069,15 +2304,159 @@
           <w:sz w:val="24"/>
           <w:szCs w:val="24"/>
         </w:rPr>
-        <w:t>er inden i</w:t>
-      </w:r>
-      <w:r>
-        <w:rPr>
-          <w:rFonts w:asciiTheme="minorHAnsi" w:hAnsiTheme="minorHAnsi"/>
-          <w:color w:val="8F8F8F" w:themeColor="text2" w:themeTint="80"/>
-          <w:sz w:val="24"/>
-          <w:szCs w:val="24"/>
-        </w:rPr>
+        <w:t xml:space="preserve">     </w:t>
+      </w:r>
+      <w:r>
+        <w:rPr>
+          <w:rFonts w:asciiTheme="minorHAnsi" w:hAnsiTheme="minorHAnsi"/>
+          <w:color w:val="8F8F8F" w:themeColor="text2" w:themeTint="80"/>
+          <w:sz w:val="24"/>
+          <w:szCs w:val="24"/>
+        </w:rPr>
+        <w:t xml:space="preserve">   </w:t>
+      </w:r>
+      <w:r>
+        <w:rPr>
+          <w:rFonts w:asciiTheme="minorHAnsi" w:hAnsiTheme="minorHAnsi"/>
+          <w:color w:val="8F8F8F" w:themeColor="text2" w:themeTint="80"/>
+          <w:sz w:val="24"/>
+          <w:szCs w:val="24"/>
+        </w:rPr>
+        <w:t>if (knap er nede)</w:t>
+      </w:r>
+      <w:r>
+        <w:rPr>
+          <w:rFonts w:asciiTheme="minorHAnsi" w:hAnsiTheme="minorHAnsi"/>
+          <w:color w:val="8F8F8F" w:themeColor="text2" w:themeTint="80"/>
+          <w:sz w:val="24"/>
+          <w:szCs w:val="24"/>
+        </w:rPr>
+        <w:br/>
+        <w:t xml:space="preserve">            </w:t>
+      </w:r>
+      <w:r>
+        <w:rPr>
+          <w:rFonts w:asciiTheme="minorHAnsi" w:hAnsiTheme="minorHAnsi"/>
+          <w:color w:val="8F8F8F" w:themeColor="text2" w:themeTint="80"/>
+          <w:sz w:val="24"/>
+          <w:szCs w:val="24"/>
+        </w:rPr>
+        <w:t>skærm lyser</w:t>
+      </w:r>
+      <w:r>
+        <w:rPr>
+          <w:rFonts w:asciiTheme="minorHAnsi" w:hAnsiTheme="minorHAnsi"/>
+          <w:color w:val="8F8F8F" w:themeColor="text2" w:themeTint="80"/>
+          <w:sz w:val="24"/>
+          <w:szCs w:val="24"/>
+        </w:rPr>
+        <w:t xml:space="preserve"> grøn</w:t>
+      </w:r>
+      <w:r>
+        <w:rPr>
+          <w:rFonts w:asciiTheme="minorHAnsi" w:hAnsiTheme="minorHAnsi"/>
+          <w:color w:val="8F8F8F" w:themeColor="text2" w:themeTint="80"/>
+          <w:sz w:val="24"/>
+          <w:szCs w:val="24"/>
+        </w:rPr>
+        <w:br/>
+      </w:r>
+      <w:r>
+        <w:rPr>
+          <w:rFonts w:asciiTheme="minorHAnsi" w:hAnsiTheme="minorHAnsi"/>
+          <w:color w:val="8F8F8F" w:themeColor="text2" w:themeTint="80"/>
+          <w:sz w:val="24"/>
+          <w:szCs w:val="24"/>
+        </w:rPr>
+        <w:br/>
+        <w:t xml:space="preserve">      </w:t>
+      </w:r>
+      <w:r>
+        <w:rPr>
+          <w:rFonts w:asciiTheme="minorHAnsi" w:hAnsiTheme="minorHAnsi"/>
+          <w:color w:val="8F8F8F" w:themeColor="text2" w:themeTint="80"/>
+          <w:sz w:val="24"/>
+          <w:szCs w:val="24"/>
+        </w:rPr>
+        <w:t>if (</w:t>
+      </w:r>
+      <w:proofErr w:type="spellStart"/>
+      <w:r>
+        <w:rPr>
+          <w:rFonts w:asciiTheme="minorHAnsi" w:hAnsiTheme="minorHAnsi"/>
+          <w:color w:val="8F8F8F" w:themeColor="text2" w:themeTint="80"/>
+          <w:sz w:val="24"/>
+          <w:szCs w:val="24"/>
+        </w:rPr>
+        <w:t>sensorValue</w:t>
+      </w:r>
+      <w:proofErr w:type="spellEnd"/>
+      <w:r>
+        <w:rPr>
+          <w:rFonts w:asciiTheme="minorHAnsi" w:hAnsiTheme="minorHAnsi"/>
+          <w:color w:val="8F8F8F" w:themeColor="text2" w:themeTint="80"/>
+          <w:sz w:val="24"/>
+          <w:szCs w:val="24"/>
+        </w:rPr>
+        <w:t xml:space="preserve"> fra </w:t>
+      </w:r>
+      <w:proofErr w:type="spellStart"/>
+      <w:r>
+        <w:rPr>
+          <w:rFonts w:asciiTheme="minorHAnsi" w:hAnsiTheme="minorHAnsi"/>
+          <w:color w:val="8F8F8F" w:themeColor="text2" w:themeTint="80"/>
+          <w:sz w:val="24"/>
+          <w:szCs w:val="24"/>
+        </w:rPr>
+        <w:t>analogRotation</w:t>
+      </w:r>
+      <w:proofErr w:type="spellEnd"/>
+      <w:r>
+        <w:rPr>
+          <w:rFonts w:asciiTheme="minorHAnsi" w:hAnsiTheme="minorHAnsi"/>
+          <w:color w:val="8F8F8F" w:themeColor="text2" w:themeTint="80"/>
+          <w:sz w:val="24"/>
+          <w:szCs w:val="24"/>
+        </w:rPr>
+        <w:t xml:space="preserve"> ikke er inden i et mindre interval rundt om </w:t>
+      </w:r>
+      <w:proofErr w:type="spellStart"/>
+      <w:r>
+        <w:rPr>
+          <w:rFonts w:asciiTheme="minorHAnsi" w:hAnsiTheme="minorHAnsi"/>
+          <w:color w:val="8F8F8F" w:themeColor="text2" w:themeTint="80"/>
+          <w:sz w:val="24"/>
+          <w:szCs w:val="24"/>
+        </w:rPr>
+        <w:t>random</w:t>
+      </w:r>
+      <w:proofErr w:type="spellEnd"/>
+      <w:r>
+        <w:rPr>
+          <w:rFonts w:asciiTheme="minorHAnsi" w:hAnsiTheme="minorHAnsi"/>
+          <w:color w:val="8F8F8F" w:themeColor="text2" w:themeTint="80"/>
+          <w:sz w:val="24"/>
+          <w:szCs w:val="24"/>
+        </w:rPr>
+        <w:t>-værdien</w:t>
+      </w:r>
+      <w:r>
+        <w:rPr>
+          <w:rFonts w:asciiTheme="minorHAnsi" w:hAnsiTheme="minorHAnsi"/>
+          <w:color w:val="8F8F8F" w:themeColor="text2" w:themeTint="80"/>
+          <w:sz w:val="24"/>
+          <w:szCs w:val="24"/>
+        </w:rPr>
+        <w:t>)</w:t>
+      </w:r>
+      <w:r>
+        <w:rPr>
+          <w:rFonts w:asciiTheme="minorHAnsi" w:hAnsiTheme="minorHAnsi"/>
+          <w:color w:val="8F8F8F" w:themeColor="text2" w:themeTint="80"/>
+          <w:sz w:val="24"/>
+          <w:szCs w:val="24"/>
+        </w:rPr>
+        <w:br/>
         <w:t xml:space="preserve"> </w:t>
       </w:r>
       <w:r>
@@ -2087,16 +2466,91 @@
           <w:sz w:val="24"/>
           <w:szCs w:val="24"/>
         </w:rPr>
-        <w:t>et interval</w:t>
-      </w:r>
-      <w:r>
-        <w:rPr>
-          <w:rFonts w:asciiTheme="minorHAnsi" w:hAnsiTheme="minorHAnsi"/>
-          <w:color w:val="8F8F8F" w:themeColor="text2" w:themeTint="80"/>
-          <w:sz w:val="24"/>
-          <w:szCs w:val="24"/>
-        </w:rPr>
-        <w:t xml:space="preserve"> rundt om </w:t>
+        <w:t xml:space="preserve">     </w:t>
+      </w:r>
+      <w:r>
+        <w:rPr>
+          <w:rFonts w:asciiTheme="minorHAnsi" w:hAnsiTheme="minorHAnsi"/>
+          <w:color w:val="8F8F8F" w:themeColor="text2" w:themeTint="80"/>
+          <w:sz w:val="24"/>
+          <w:szCs w:val="24"/>
+        </w:rPr>
+        <w:t xml:space="preserve">   </w:t>
+      </w:r>
+      <w:r>
+        <w:rPr>
+          <w:rFonts w:asciiTheme="minorHAnsi" w:hAnsiTheme="minorHAnsi"/>
+          <w:color w:val="8F8F8F" w:themeColor="text2" w:themeTint="80"/>
+          <w:sz w:val="24"/>
+          <w:szCs w:val="24"/>
+        </w:rPr>
+        <w:t>if (knap er nede)</w:t>
+      </w:r>
+      <w:r>
+        <w:rPr>
+          <w:rFonts w:asciiTheme="minorHAnsi" w:hAnsiTheme="minorHAnsi"/>
+          <w:color w:val="8F8F8F" w:themeColor="text2" w:themeTint="80"/>
+          <w:sz w:val="24"/>
+          <w:szCs w:val="24"/>
+        </w:rPr>
+        <w:br/>
+        <w:t xml:space="preserve">            </w:t>
+      </w:r>
+      <w:r>
+        <w:rPr>
+          <w:rFonts w:asciiTheme="minorHAnsi" w:hAnsiTheme="minorHAnsi"/>
+          <w:color w:val="8F8F8F" w:themeColor="text2" w:themeTint="80"/>
+          <w:sz w:val="24"/>
+          <w:szCs w:val="24"/>
+        </w:rPr>
+        <w:t>skærm lyser</w:t>
+      </w:r>
+      <w:r>
+        <w:rPr>
+          <w:rFonts w:asciiTheme="minorHAnsi" w:hAnsiTheme="minorHAnsi"/>
+          <w:color w:val="8F8F8F" w:themeColor="text2" w:themeTint="80"/>
+          <w:sz w:val="24"/>
+          <w:szCs w:val="24"/>
+        </w:rPr>
+        <w:t xml:space="preserve"> </w:t>
+      </w:r>
+      <w:r>
+        <w:rPr>
+          <w:rFonts w:asciiTheme="minorHAnsi" w:hAnsiTheme="minorHAnsi"/>
+          <w:color w:val="8F8F8F" w:themeColor="text2" w:themeTint="80"/>
+          <w:sz w:val="24"/>
+          <w:szCs w:val="24"/>
+        </w:rPr>
+        <w:t>rød</w:t>
+      </w:r>
+      <w:r>
+        <w:rPr>
+          <w:rFonts w:asciiTheme="minorHAnsi" w:hAnsiTheme="minorHAnsi"/>
+          <w:color w:val="8F8F8F" w:themeColor="text2" w:themeTint="80"/>
+          <w:sz w:val="24"/>
+          <w:szCs w:val="24"/>
+        </w:rPr>
+        <w:br/>
+        <w:t xml:space="preserve">  </w:t>
+      </w:r>
+      <w:r>
+        <w:rPr>
+          <w:rFonts w:asciiTheme="minorHAnsi" w:hAnsiTheme="minorHAnsi"/>
+          <w:color w:val="8F8F8F" w:themeColor="text2" w:themeTint="80"/>
+          <w:sz w:val="24"/>
+          <w:szCs w:val="24"/>
+        </w:rPr>
+        <w:br/>
+        <w:t xml:space="preserve">  </w:t>
+      </w:r>
+      <w:r>
+        <w:rPr>
+          <w:rFonts w:asciiTheme="minorHAnsi" w:hAnsiTheme="minorHAnsi"/>
+          <w:color w:val="8F8F8F" w:themeColor="text2" w:themeTint="80"/>
+          <w:sz w:val="24"/>
+          <w:szCs w:val="24"/>
+        </w:rPr>
+        <w:t>if (</w:t>
       </w:r>
       <w:proofErr w:type="spellStart"/>
       <w:r>
@@ -2106,6 +2560,82 @@
           <w:sz w:val="24"/>
           <w:szCs w:val="24"/>
         </w:rPr>
+        <w:t>sensorValue</w:t>
+      </w:r>
+      <w:proofErr w:type="spellEnd"/>
+      <w:r>
+        <w:rPr>
+          <w:rFonts w:asciiTheme="minorHAnsi" w:hAnsiTheme="minorHAnsi"/>
+          <w:color w:val="8F8F8F" w:themeColor="text2" w:themeTint="80"/>
+          <w:sz w:val="24"/>
+          <w:szCs w:val="24"/>
+        </w:rPr>
+        <w:t xml:space="preserve"> fra </w:t>
+      </w:r>
+      <w:proofErr w:type="spellStart"/>
+      <w:r>
+        <w:rPr>
+          <w:rFonts w:asciiTheme="minorHAnsi" w:hAnsiTheme="minorHAnsi"/>
+          <w:color w:val="8F8F8F" w:themeColor="text2" w:themeTint="80"/>
+          <w:sz w:val="24"/>
+          <w:szCs w:val="24"/>
+        </w:rPr>
+        <w:t>analogRotation</w:t>
+      </w:r>
+      <w:proofErr w:type="spellEnd"/>
+      <w:r>
+        <w:rPr>
+          <w:rFonts w:asciiTheme="minorHAnsi" w:hAnsiTheme="minorHAnsi"/>
+          <w:color w:val="8F8F8F" w:themeColor="text2" w:themeTint="80"/>
+          <w:sz w:val="24"/>
+          <w:szCs w:val="24"/>
+        </w:rPr>
+        <w:t xml:space="preserve"> er uden for </w:t>
+      </w:r>
+      <w:r>
+        <w:rPr>
+          <w:rFonts w:asciiTheme="minorHAnsi" w:hAnsiTheme="minorHAnsi"/>
+          <w:color w:val="8F8F8F" w:themeColor="text2" w:themeTint="80"/>
+          <w:sz w:val="24"/>
+          <w:szCs w:val="24"/>
+        </w:rPr>
+        <w:t>d</w:t>
+      </w:r>
+      <w:r>
+        <w:rPr>
+          <w:rFonts w:asciiTheme="minorHAnsi" w:hAnsiTheme="minorHAnsi"/>
+          <w:color w:val="8F8F8F" w:themeColor="text2" w:themeTint="80"/>
+          <w:sz w:val="24"/>
+          <w:szCs w:val="24"/>
+        </w:rPr>
+        <w:t>et</w:t>
+      </w:r>
+      <w:r>
+        <w:rPr>
+          <w:rFonts w:asciiTheme="minorHAnsi" w:hAnsiTheme="minorHAnsi"/>
+          <w:color w:val="8F8F8F" w:themeColor="text2" w:themeTint="80"/>
+          <w:sz w:val="24"/>
+          <w:szCs w:val="24"/>
+        </w:rPr>
+        <w:t xml:space="preserve"> store</w:t>
+      </w:r>
+      <w:r>
+        <w:rPr>
+          <w:rFonts w:asciiTheme="minorHAnsi" w:hAnsiTheme="minorHAnsi"/>
+          <w:color w:val="8F8F8F" w:themeColor="text2" w:themeTint="80"/>
+          <w:sz w:val="24"/>
+          <w:szCs w:val="24"/>
+        </w:rPr>
+        <w:t xml:space="preserve"> interval rundt om </w:t>
+      </w:r>
+      <w:proofErr w:type="spellStart"/>
+      <w:r>
+        <w:rPr>
+          <w:rFonts w:asciiTheme="minorHAnsi" w:hAnsiTheme="minorHAnsi"/>
+          <w:color w:val="8F8F8F" w:themeColor="text2" w:themeTint="80"/>
+          <w:sz w:val="24"/>
+          <w:szCs w:val="24"/>
+        </w:rPr>
         <w:t>random</w:t>
       </w:r>
       <w:proofErr w:type="spellEnd"/>
@@ -2144,36 +2674,25 @@
           <w:sz w:val="24"/>
           <w:szCs w:val="24"/>
         </w:rPr>
-        <w:t>skift farve på skærm</w:t>
-      </w:r>
-      <w:r>
-        <w:rPr>
-          <w:rFonts w:asciiTheme="minorHAnsi" w:hAnsiTheme="minorHAnsi"/>
-          <w:color w:val="8F8F8F" w:themeColor="text2" w:themeTint="80"/>
-          <w:sz w:val="24"/>
-          <w:szCs w:val="24"/>
-        </w:rPr>
-        <w:br/>
-        <w:t xml:space="preserve">    kald funktion for knap</w:t>
-      </w:r>
-      <w:r>
-        <w:rPr>
-          <w:rFonts w:asciiTheme="minorHAnsi" w:hAnsiTheme="minorHAnsi"/>
-          <w:color w:val="8F8F8F" w:themeColor="text2" w:themeTint="80"/>
-          <w:sz w:val="24"/>
-          <w:szCs w:val="24"/>
-        </w:rPr>
-        <w:br/>
-      </w:r>
-      <w:r>
-        <w:rPr>
-          <w:rFonts w:asciiTheme="minorHAnsi" w:hAnsiTheme="minorHAnsi"/>
-          <w:color w:val="8F8F8F" w:themeColor="text2" w:themeTint="80"/>
-          <w:sz w:val="24"/>
-          <w:szCs w:val="24"/>
-        </w:rPr>
-        <w:br/>
-        <w:t xml:space="preserve">      </w:t>
+        <w:t>skift farve på skærm tilbage til start</w:t>
+      </w:r>
+      <w:r>
+        <w:rPr>
+          <w:rFonts w:asciiTheme="minorHAnsi" w:hAnsiTheme="minorHAnsi"/>
+          <w:color w:val="8F8F8F" w:themeColor="text2" w:themeTint="80"/>
+          <w:sz w:val="24"/>
+          <w:szCs w:val="24"/>
+        </w:rPr>
+        <w:br/>
+      </w:r>
+      <w:r>
+        <w:rPr>
+          <w:rFonts w:asciiTheme="minorHAnsi" w:hAnsiTheme="minorHAnsi"/>
+          <w:color w:val="8F8F8F" w:themeColor="text2" w:themeTint="80"/>
+          <w:sz w:val="24"/>
+          <w:szCs w:val="24"/>
+        </w:rPr>
+        <w:t>if (</w:t>
       </w:r>
       <w:proofErr w:type="spellStart"/>
       <w:r>
@@ -2183,7 +2702,7 @@
           <w:sz w:val="24"/>
           <w:szCs w:val="24"/>
         </w:rPr>
-        <w:t>if</w:t>
+        <w:t>sensorValue</w:t>
       </w:r>
       <w:proofErr w:type="spellEnd"/>
       <w:r>
@@ -2193,7 +2712,7 @@
           <w:sz w:val="24"/>
           <w:szCs w:val="24"/>
         </w:rPr>
-        <w:t xml:space="preserve"> (</w:t>
+        <w:t xml:space="preserve"> fra </w:t>
       </w:r>
       <w:proofErr w:type="spellStart"/>
       <w:r>
@@ -2203,7 +2722,7 @@
           <w:sz w:val="24"/>
           <w:szCs w:val="24"/>
         </w:rPr>
-        <w:t>sensorValue</w:t>
+        <w:t>analogRotation</w:t>
       </w:r>
       <w:proofErr w:type="spellEnd"/>
       <w:r>
@@ -2213,47 +2732,7 @@
           <w:sz w:val="24"/>
           <w:szCs w:val="24"/>
         </w:rPr>
-        <w:t xml:space="preserve"> fra </w:t>
-      </w:r>
-      <w:proofErr w:type="spellStart"/>
-      <w:r>
-        <w:rPr>
-          <w:rFonts w:asciiTheme="minorHAnsi" w:hAnsiTheme="minorHAnsi"/>
-          <w:color w:val="8F8F8F" w:themeColor="text2" w:themeTint="80"/>
-          <w:sz w:val="24"/>
-          <w:szCs w:val="24"/>
-        </w:rPr>
-        <w:t>analogRotation</w:t>
-      </w:r>
-      <w:proofErr w:type="spellEnd"/>
-      <w:r>
-        <w:rPr>
-          <w:rFonts w:asciiTheme="minorHAnsi" w:hAnsiTheme="minorHAnsi"/>
-          <w:color w:val="8F8F8F" w:themeColor="text2" w:themeTint="80"/>
-          <w:sz w:val="24"/>
-          <w:szCs w:val="24"/>
-        </w:rPr>
-        <w:t xml:space="preserve"> er inden i et mindre interval rundt om </w:t>
-      </w:r>
-      <w:proofErr w:type="spellStart"/>
-      <w:r>
-        <w:rPr>
-          <w:rFonts w:asciiTheme="minorHAnsi" w:hAnsiTheme="minorHAnsi"/>
-          <w:color w:val="8F8F8F" w:themeColor="text2" w:themeTint="80"/>
-          <w:sz w:val="24"/>
-          <w:szCs w:val="24"/>
-        </w:rPr>
-        <w:t>random</w:t>
-      </w:r>
-      <w:proofErr w:type="spellEnd"/>
-      <w:r>
-        <w:rPr>
-          <w:rFonts w:asciiTheme="minorHAnsi" w:hAnsiTheme="minorHAnsi"/>
-          <w:color w:val="8F8F8F" w:themeColor="text2" w:themeTint="80"/>
-          <w:sz w:val="24"/>
-          <w:szCs w:val="24"/>
-        </w:rPr>
-        <w:t>-værdien</w:t>
+        <w:t xml:space="preserve"> lig 0</w:t>
       </w:r>
       <w:r>
         <w:rPr>
@@ -2272,517 +2751,15 @@
           <w:szCs w:val="24"/>
         </w:rPr>
         <w:br/>
-        <w:t xml:space="preserve"> </w:t>
-      </w:r>
-      <w:r>
-        <w:rPr>
-          <w:rFonts w:asciiTheme="minorHAnsi" w:hAnsiTheme="minorHAnsi"/>
-          <w:color w:val="8F8F8F" w:themeColor="text2" w:themeTint="80"/>
-          <w:sz w:val="24"/>
-          <w:szCs w:val="24"/>
-        </w:rPr>
-        <w:t xml:space="preserve">     </w:t>
-      </w:r>
-      <w:r>
-        <w:rPr>
-          <w:rFonts w:asciiTheme="minorHAnsi" w:hAnsiTheme="minorHAnsi"/>
-          <w:color w:val="8F8F8F" w:themeColor="text2" w:themeTint="80"/>
-          <w:sz w:val="24"/>
-          <w:szCs w:val="24"/>
-        </w:rPr>
-        <w:t xml:space="preserve">   </w:t>
-      </w:r>
-      <w:proofErr w:type="spellStart"/>
-      <w:r>
-        <w:rPr>
-          <w:rFonts w:asciiTheme="minorHAnsi" w:hAnsiTheme="minorHAnsi"/>
-          <w:color w:val="8F8F8F" w:themeColor="text2" w:themeTint="80"/>
-          <w:sz w:val="24"/>
-          <w:szCs w:val="24"/>
-        </w:rPr>
-        <w:t>if</w:t>
-      </w:r>
-      <w:proofErr w:type="spellEnd"/>
-      <w:r>
-        <w:rPr>
-          <w:rFonts w:asciiTheme="minorHAnsi" w:hAnsiTheme="minorHAnsi"/>
-          <w:color w:val="8F8F8F" w:themeColor="text2" w:themeTint="80"/>
-          <w:sz w:val="24"/>
-          <w:szCs w:val="24"/>
-        </w:rPr>
-        <w:t xml:space="preserve"> (knap er nede)</w:t>
-      </w:r>
-      <w:r>
-        <w:rPr>
-          <w:rFonts w:asciiTheme="minorHAnsi" w:hAnsiTheme="minorHAnsi"/>
-          <w:color w:val="8F8F8F" w:themeColor="text2" w:themeTint="80"/>
-          <w:sz w:val="24"/>
-          <w:szCs w:val="24"/>
-        </w:rPr>
-        <w:br/>
-        <w:t xml:space="preserve">            </w:t>
-      </w:r>
-      <w:r>
-        <w:rPr>
-          <w:rFonts w:asciiTheme="minorHAnsi" w:hAnsiTheme="minorHAnsi"/>
-          <w:color w:val="8F8F8F" w:themeColor="text2" w:themeTint="80"/>
-          <w:sz w:val="24"/>
-          <w:szCs w:val="24"/>
-        </w:rPr>
-        <w:t>skærm lyser</w:t>
-      </w:r>
-      <w:r>
-        <w:rPr>
-          <w:rFonts w:asciiTheme="minorHAnsi" w:hAnsiTheme="minorHAnsi"/>
-          <w:color w:val="8F8F8F" w:themeColor="text2" w:themeTint="80"/>
-          <w:sz w:val="24"/>
-          <w:szCs w:val="24"/>
-        </w:rPr>
-        <w:t xml:space="preserve"> grøn</w:t>
-      </w:r>
-      <w:r>
-        <w:rPr>
-          <w:rFonts w:asciiTheme="minorHAnsi" w:hAnsiTheme="minorHAnsi"/>
-          <w:color w:val="8F8F8F" w:themeColor="text2" w:themeTint="80"/>
-          <w:sz w:val="24"/>
-          <w:szCs w:val="24"/>
-        </w:rPr>
-        <w:br/>
-      </w:r>
-      <w:r>
-        <w:rPr>
-          <w:rFonts w:asciiTheme="minorHAnsi" w:hAnsiTheme="minorHAnsi"/>
-          <w:color w:val="8F8F8F" w:themeColor="text2" w:themeTint="80"/>
-          <w:sz w:val="24"/>
-          <w:szCs w:val="24"/>
-        </w:rPr>
-        <w:br/>
-        <w:t xml:space="preserve">      </w:t>
-      </w:r>
-      <w:proofErr w:type="spellStart"/>
-      <w:r>
-        <w:rPr>
-          <w:rFonts w:asciiTheme="minorHAnsi" w:hAnsiTheme="minorHAnsi"/>
-          <w:color w:val="8F8F8F" w:themeColor="text2" w:themeTint="80"/>
-          <w:sz w:val="24"/>
-          <w:szCs w:val="24"/>
-        </w:rPr>
-        <w:t>if</w:t>
-      </w:r>
-      <w:proofErr w:type="spellEnd"/>
-      <w:r>
-        <w:rPr>
-          <w:rFonts w:asciiTheme="minorHAnsi" w:hAnsiTheme="minorHAnsi"/>
-          <w:color w:val="8F8F8F" w:themeColor="text2" w:themeTint="80"/>
-          <w:sz w:val="24"/>
-          <w:szCs w:val="24"/>
-        </w:rPr>
-        <w:t xml:space="preserve"> (</w:t>
-      </w:r>
-      <w:proofErr w:type="spellStart"/>
-      <w:r>
-        <w:rPr>
-          <w:rFonts w:asciiTheme="minorHAnsi" w:hAnsiTheme="minorHAnsi"/>
-          <w:color w:val="8F8F8F" w:themeColor="text2" w:themeTint="80"/>
-          <w:sz w:val="24"/>
-          <w:szCs w:val="24"/>
-        </w:rPr>
-        <w:t>sensorValue</w:t>
-      </w:r>
-      <w:proofErr w:type="spellEnd"/>
-      <w:r>
-        <w:rPr>
-          <w:rFonts w:asciiTheme="minorHAnsi" w:hAnsiTheme="minorHAnsi"/>
-          <w:color w:val="8F8F8F" w:themeColor="text2" w:themeTint="80"/>
-          <w:sz w:val="24"/>
-          <w:szCs w:val="24"/>
-        </w:rPr>
-        <w:t xml:space="preserve"> fra </w:t>
-      </w:r>
-      <w:proofErr w:type="spellStart"/>
-      <w:r>
-        <w:rPr>
-          <w:rFonts w:asciiTheme="minorHAnsi" w:hAnsiTheme="minorHAnsi"/>
-          <w:color w:val="8F8F8F" w:themeColor="text2" w:themeTint="80"/>
-          <w:sz w:val="24"/>
-          <w:szCs w:val="24"/>
-        </w:rPr>
-        <w:t>analogRotation</w:t>
-      </w:r>
-      <w:proofErr w:type="spellEnd"/>
-      <w:r>
-        <w:rPr>
-          <w:rFonts w:asciiTheme="minorHAnsi" w:hAnsiTheme="minorHAnsi"/>
-          <w:color w:val="8F8F8F" w:themeColor="text2" w:themeTint="80"/>
-          <w:sz w:val="24"/>
-          <w:szCs w:val="24"/>
-        </w:rPr>
-        <w:t xml:space="preserve"> ikke er inden i et mindre interval rundt om </w:t>
-      </w:r>
-      <w:proofErr w:type="spellStart"/>
-      <w:r>
-        <w:rPr>
-          <w:rFonts w:asciiTheme="minorHAnsi" w:hAnsiTheme="minorHAnsi"/>
-          <w:color w:val="8F8F8F" w:themeColor="text2" w:themeTint="80"/>
-          <w:sz w:val="24"/>
-          <w:szCs w:val="24"/>
-        </w:rPr>
-        <w:t>random</w:t>
-      </w:r>
-      <w:proofErr w:type="spellEnd"/>
-      <w:r>
-        <w:rPr>
-          <w:rFonts w:asciiTheme="minorHAnsi" w:hAnsiTheme="minorHAnsi"/>
-          <w:color w:val="8F8F8F" w:themeColor="text2" w:themeTint="80"/>
-          <w:sz w:val="24"/>
-          <w:szCs w:val="24"/>
-        </w:rPr>
-        <w:t>-værdien</w:t>
-      </w:r>
-      <w:r>
-        <w:rPr>
-          <w:rFonts w:asciiTheme="minorHAnsi" w:hAnsiTheme="minorHAnsi"/>
-          <w:color w:val="8F8F8F" w:themeColor="text2" w:themeTint="80"/>
-          <w:sz w:val="24"/>
-          <w:szCs w:val="24"/>
-        </w:rPr>
-        <w:t>)</w:t>
-      </w:r>
-      <w:r>
-        <w:rPr>
-          <w:rFonts w:asciiTheme="minorHAnsi" w:hAnsiTheme="minorHAnsi"/>
-          <w:color w:val="8F8F8F" w:themeColor="text2" w:themeTint="80"/>
-          <w:sz w:val="24"/>
-          <w:szCs w:val="24"/>
-        </w:rPr>
-        <w:br/>
-        <w:t xml:space="preserve"> </w:t>
-      </w:r>
-      <w:r>
-        <w:rPr>
-          <w:rFonts w:asciiTheme="minorHAnsi" w:hAnsiTheme="minorHAnsi"/>
-          <w:color w:val="8F8F8F" w:themeColor="text2" w:themeTint="80"/>
-          <w:sz w:val="24"/>
-          <w:szCs w:val="24"/>
-        </w:rPr>
-        <w:t xml:space="preserve">     </w:t>
-      </w:r>
-      <w:r>
-        <w:rPr>
-          <w:rFonts w:asciiTheme="minorHAnsi" w:hAnsiTheme="minorHAnsi"/>
-          <w:color w:val="8F8F8F" w:themeColor="text2" w:themeTint="80"/>
-          <w:sz w:val="24"/>
-          <w:szCs w:val="24"/>
-        </w:rPr>
-        <w:t xml:space="preserve">   </w:t>
-      </w:r>
-      <w:proofErr w:type="spellStart"/>
-      <w:r>
-        <w:rPr>
-          <w:rFonts w:asciiTheme="minorHAnsi" w:hAnsiTheme="minorHAnsi"/>
-          <w:color w:val="8F8F8F" w:themeColor="text2" w:themeTint="80"/>
-          <w:sz w:val="24"/>
-          <w:szCs w:val="24"/>
-        </w:rPr>
-        <w:t>if</w:t>
-      </w:r>
-      <w:proofErr w:type="spellEnd"/>
-      <w:r>
-        <w:rPr>
-          <w:rFonts w:asciiTheme="minorHAnsi" w:hAnsiTheme="minorHAnsi"/>
-          <w:color w:val="8F8F8F" w:themeColor="text2" w:themeTint="80"/>
-          <w:sz w:val="24"/>
-          <w:szCs w:val="24"/>
-        </w:rPr>
-        <w:t xml:space="preserve"> (knap er nede)</w:t>
-      </w:r>
-      <w:r>
-        <w:rPr>
-          <w:rFonts w:asciiTheme="minorHAnsi" w:hAnsiTheme="minorHAnsi"/>
-          <w:color w:val="8F8F8F" w:themeColor="text2" w:themeTint="80"/>
-          <w:sz w:val="24"/>
-          <w:szCs w:val="24"/>
-        </w:rPr>
-        <w:br/>
-        <w:t xml:space="preserve">            </w:t>
-      </w:r>
-      <w:r>
-        <w:rPr>
-          <w:rFonts w:asciiTheme="minorHAnsi" w:hAnsiTheme="minorHAnsi"/>
-          <w:color w:val="8F8F8F" w:themeColor="text2" w:themeTint="80"/>
-          <w:sz w:val="24"/>
-          <w:szCs w:val="24"/>
-        </w:rPr>
-        <w:t>skærm lyser</w:t>
-      </w:r>
-      <w:r>
-        <w:rPr>
-          <w:rFonts w:asciiTheme="minorHAnsi" w:hAnsiTheme="minorHAnsi"/>
-          <w:color w:val="8F8F8F" w:themeColor="text2" w:themeTint="80"/>
-          <w:sz w:val="24"/>
-          <w:szCs w:val="24"/>
-        </w:rPr>
-        <w:t xml:space="preserve"> </w:t>
-      </w:r>
-      <w:r>
-        <w:rPr>
-          <w:rFonts w:asciiTheme="minorHAnsi" w:hAnsiTheme="minorHAnsi"/>
-          <w:color w:val="8F8F8F" w:themeColor="text2" w:themeTint="80"/>
-          <w:sz w:val="24"/>
-          <w:szCs w:val="24"/>
-        </w:rPr>
-        <w:t>rød</w:t>
-      </w:r>
-      <w:r>
-        <w:rPr>
-          <w:rFonts w:asciiTheme="minorHAnsi" w:hAnsiTheme="minorHAnsi"/>
-          <w:color w:val="8F8F8F" w:themeColor="text2" w:themeTint="80"/>
-          <w:sz w:val="24"/>
-          <w:szCs w:val="24"/>
-        </w:rPr>
-        <w:br/>
-        <w:t xml:space="preserve">  </w:t>
-      </w:r>
-      <w:r>
-        <w:rPr>
-          <w:rFonts w:asciiTheme="minorHAnsi" w:hAnsiTheme="minorHAnsi"/>
-          <w:color w:val="8F8F8F" w:themeColor="text2" w:themeTint="80"/>
-          <w:sz w:val="24"/>
-          <w:szCs w:val="24"/>
-        </w:rPr>
-        <w:br/>
-        <w:t xml:space="preserve">  </w:t>
-      </w:r>
-      <w:proofErr w:type="spellStart"/>
-      <w:r>
-        <w:rPr>
-          <w:rFonts w:asciiTheme="minorHAnsi" w:hAnsiTheme="minorHAnsi"/>
-          <w:color w:val="8F8F8F" w:themeColor="text2" w:themeTint="80"/>
-          <w:sz w:val="24"/>
-          <w:szCs w:val="24"/>
-        </w:rPr>
-        <w:t>if</w:t>
-      </w:r>
-      <w:proofErr w:type="spellEnd"/>
-      <w:r>
-        <w:rPr>
-          <w:rFonts w:asciiTheme="minorHAnsi" w:hAnsiTheme="minorHAnsi"/>
-          <w:color w:val="8F8F8F" w:themeColor="text2" w:themeTint="80"/>
-          <w:sz w:val="24"/>
-          <w:szCs w:val="24"/>
-        </w:rPr>
-        <w:t xml:space="preserve"> (</w:t>
-      </w:r>
-      <w:proofErr w:type="spellStart"/>
-      <w:r>
-        <w:rPr>
-          <w:rFonts w:asciiTheme="minorHAnsi" w:hAnsiTheme="minorHAnsi"/>
-          <w:color w:val="8F8F8F" w:themeColor="text2" w:themeTint="80"/>
-          <w:sz w:val="24"/>
-          <w:szCs w:val="24"/>
-        </w:rPr>
-        <w:t>sensorValue</w:t>
-      </w:r>
-      <w:proofErr w:type="spellEnd"/>
-      <w:r>
-        <w:rPr>
-          <w:rFonts w:asciiTheme="minorHAnsi" w:hAnsiTheme="minorHAnsi"/>
-          <w:color w:val="8F8F8F" w:themeColor="text2" w:themeTint="80"/>
-          <w:sz w:val="24"/>
-          <w:szCs w:val="24"/>
-        </w:rPr>
-        <w:t xml:space="preserve"> fra </w:t>
-      </w:r>
-      <w:proofErr w:type="spellStart"/>
-      <w:r>
-        <w:rPr>
-          <w:rFonts w:asciiTheme="minorHAnsi" w:hAnsiTheme="minorHAnsi"/>
-          <w:color w:val="8F8F8F" w:themeColor="text2" w:themeTint="80"/>
-          <w:sz w:val="24"/>
-          <w:szCs w:val="24"/>
-        </w:rPr>
-        <w:t>analogRotation</w:t>
-      </w:r>
-      <w:proofErr w:type="spellEnd"/>
-      <w:r>
-        <w:rPr>
-          <w:rFonts w:asciiTheme="minorHAnsi" w:hAnsiTheme="minorHAnsi"/>
-          <w:color w:val="8F8F8F" w:themeColor="text2" w:themeTint="80"/>
-          <w:sz w:val="24"/>
-          <w:szCs w:val="24"/>
-        </w:rPr>
-        <w:t xml:space="preserve"> er uden for </w:t>
-      </w:r>
-      <w:r>
-        <w:rPr>
-          <w:rFonts w:asciiTheme="minorHAnsi" w:hAnsiTheme="minorHAnsi"/>
-          <w:color w:val="8F8F8F" w:themeColor="text2" w:themeTint="80"/>
-          <w:sz w:val="24"/>
-          <w:szCs w:val="24"/>
-        </w:rPr>
-        <w:t>d</w:t>
-      </w:r>
-      <w:r>
-        <w:rPr>
-          <w:rFonts w:asciiTheme="minorHAnsi" w:hAnsiTheme="minorHAnsi"/>
-          <w:color w:val="8F8F8F" w:themeColor="text2" w:themeTint="80"/>
-          <w:sz w:val="24"/>
-          <w:szCs w:val="24"/>
-        </w:rPr>
-        <w:t>et</w:t>
-      </w:r>
-      <w:r>
-        <w:rPr>
-          <w:rFonts w:asciiTheme="minorHAnsi" w:hAnsiTheme="minorHAnsi"/>
-          <w:color w:val="8F8F8F" w:themeColor="text2" w:themeTint="80"/>
-          <w:sz w:val="24"/>
-          <w:szCs w:val="24"/>
-        </w:rPr>
-        <w:t xml:space="preserve"> store</w:t>
-      </w:r>
-      <w:r>
-        <w:rPr>
-          <w:rFonts w:asciiTheme="minorHAnsi" w:hAnsiTheme="minorHAnsi"/>
-          <w:color w:val="8F8F8F" w:themeColor="text2" w:themeTint="80"/>
-          <w:sz w:val="24"/>
-          <w:szCs w:val="24"/>
-        </w:rPr>
-        <w:t xml:space="preserve"> interval rundt om </w:t>
-      </w:r>
-      <w:proofErr w:type="spellStart"/>
-      <w:r>
-        <w:rPr>
-          <w:rFonts w:asciiTheme="minorHAnsi" w:hAnsiTheme="minorHAnsi"/>
-          <w:color w:val="8F8F8F" w:themeColor="text2" w:themeTint="80"/>
-          <w:sz w:val="24"/>
-          <w:szCs w:val="24"/>
-        </w:rPr>
-        <w:t>random</w:t>
-      </w:r>
-      <w:proofErr w:type="spellEnd"/>
-      <w:r>
-        <w:rPr>
-          <w:rFonts w:asciiTheme="minorHAnsi" w:hAnsiTheme="minorHAnsi"/>
-          <w:color w:val="8F8F8F" w:themeColor="text2" w:themeTint="80"/>
-          <w:sz w:val="24"/>
-          <w:szCs w:val="24"/>
-        </w:rPr>
-        <w:t>-værdien</w:t>
-      </w:r>
-      <w:r>
-        <w:rPr>
-          <w:rFonts w:asciiTheme="minorHAnsi" w:hAnsiTheme="minorHAnsi"/>
-          <w:color w:val="8F8F8F" w:themeColor="text2" w:themeTint="80"/>
-          <w:sz w:val="24"/>
-          <w:szCs w:val="24"/>
-        </w:rPr>
-        <w:t>)</w:t>
-      </w:r>
-      <w:r>
-        <w:rPr>
-          <w:rFonts w:asciiTheme="minorHAnsi" w:hAnsiTheme="minorHAnsi"/>
-          <w:color w:val="8F8F8F" w:themeColor="text2" w:themeTint="80"/>
-          <w:sz w:val="24"/>
-          <w:szCs w:val="24"/>
-        </w:rPr>
-        <w:br/>
-        <w:t xml:space="preserve">    </w:t>
-      </w:r>
-      <w:r>
-        <w:rPr>
-          <w:rFonts w:asciiTheme="minorHAnsi" w:hAnsiTheme="minorHAnsi"/>
-          <w:color w:val="8F8F8F" w:themeColor="text2" w:themeTint="80"/>
-          <w:sz w:val="24"/>
-          <w:szCs w:val="24"/>
-        </w:rPr>
-        <w:t>skift farve på skærm tilbage til start</w:t>
-      </w:r>
-      <w:r>
-        <w:rPr>
-          <w:rFonts w:asciiTheme="minorHAnsi" w:hAnsiTheme="minorHAnsi"/>
-          <w:color w:val="8F8F8F" w:themeColor="text2" w:themeTint="80"/>
-          <w:sz w:val="24"/>
-          <w:szCs w:val="24"/>
-        </w:rPr>
-        <w:br/>
-      </w:r>
-      <w:proofErr w:type="spellStart"/>
-      <w:r>
-        <w:rPr>
-          <w:rFonts w:asciiTheme="minorHAnsi" w:hAnsiTheme="minorHAnsi"/>
-          <w:color w:val="8F8F8F" w:themeColor="text2" w:themeTint="80"/>
-          <w:sz w:val="24"/>
-          <w:szCs w:val="24"/>
-        </w:rPr>
-        <w:t>if</w:t>
-      </w:r>
-      <w:proofErr w:type="spellEnd"/>
-      <w:r>
-        <w:rPr>
-          <w:rFonts w:asciiTheme="minorHAnsi" w:hAnsiTheme="minorHAnsi"/>
-          <w:color w:val="8F8F8F" w:themeColor="text2" w:themeTint="80"/>
-          <w:sz w:val="24"/>
-          <w:szCs w:val="24"/>
-        </w:rPr>
-        <w:t xml:space="preserve"> (</w:t>
-      </w:r>
-      <w:proofErr w:type="spellStart"/>
-      <w:r>
-        <w:rPr>
-          <w:rFonts w:asciiTheme="minorHAnsi" w:hAnsiTheme="minorHAnsi"/>
-          <w:color w:val="8F8F8F" w:themeColor="text2" w:themeTint="80"/>
-          <w:sz w:val="24"/>
-          <w:szCs w:val="24"/>
-        </w:rPr>
-        <w:t>sensorValue</w:t>
-      </w:r>
-      <w:proofErr w:type="spellEnd"/>
-      <w:r>
-        <w:rPr>
-          <w:rFonts w:asciiTheme="minorHAnsi" w:hAnsiTheme="minorHAnsi"/>
-          <w:color w:val="8F8F8F" w:themeColor="text2" w:themeTint="80"/>
-          <w:sz w:val="24"/>
-          <w:szCs w:val="24"/>
-        </w:rPr>
-        <w:t xml:space="preserve"> fra </w:t>
-      </w:r>
-      <w:proofErr w:type="spellStart"/>
-      <w:r>
-        <w:rPr>
-          <w:rFonts w:asciiTheme="minorHAnsi" w:hAnsiTheme="minorHAnsi"/>
-          <w:color w:val="8F8F8F" w:themeColor="text2" w:themeTint="80"/>
-          <w:sz w:val="24"/>
-          <w:szCs w:val="24"/>
-        </w:rPr>
-        <w:t>analogRotation</w:t>
-      </w:r>
-      <w:proofErr w:type="spellEnd"/>
-      <w:r>
-        <w:rPr>
-          <w:rFonts w:asciiTheme="minorHAnsi" w:hAnsiTheme="minorHAnsi"/>
-          <w:color w:val="8F8F8F" w:themeColor="text2" w:themeTint="80"/>
-          <w:sz w:val="24"/>
-          <w:szCs w:val="24"/>
-        </w:rPr>
-        <w:t xml:space="preserve"> lig 0</w:t>
-      </w:r>
-      <w:r>
-        <w:rPr>
-          <w:rFonts w:asciiTheme="minorHAnsi" w:hAnsiTheme="minorHAnsi"/>
-          <w:color w:val="8F8F8F" w:themeColor="text2" w:themeTint="80"/>
-          <w:sz w:val="24"/>
-          <w:szCs w:val="24"/>
-        </w:rPr>
-        <w:t>)</w:t>
-      </w:r>
-      <w:r>
-        <w:rPr>
-          <w:rFonts w:asciiTheme="minorHAnsi" w:hAnsiTheme="minorHAnsi"/>
-          <w:color w:val="8F8F8F" w:themeColor="text2" w:themeTint="80"/>
-          <w:sz w:val="24"/>
-          <w:szCs w:val="24"/>
-        </w:rPr>
-        <w:br/>
+      </w:r>
+      <w:r>
+        <w:rPr>
+          <w:rFonts w:asciiTheme="minorHAnsi" w:hAnsiTheme="minorHAnsi"/>
+          <w:color w:val="8F8F8F" w:themeColor="text2" w:themeTint="80"/>
+          <w:sz w:val="24"/>
+          <w:szCs w:val="24"/>
+        </w:rPr>
+        <w:lastRenderedPageBreak/>
         <w:t xml:space="preserve">    </w:t>
       </w:r>
       <w:r>
@@ -2963,10 +2940,15 @@
       <w:pPr>
         <w:pStyle w:val="Overskrift2"/>
       </w:pPr>
-      <w:bookmarkStart w:id="3" w:name="_Toc88822946"/>
-      <w:r>
-        <w:lastRenderedPageBreak/>
-        <w:t>SCrum (tidsplan, trello</w:t>
+      <w:bookmarkStart w:id="3" w:name="_Toc90241846"/>
+      <w:r>
+        <w:t>S</w:t>
+      </w:r>
+      <w:r>
+        <w:t>c</w:t>
+      </w:r>
+      <w:r>
+        <w:t>rum (tidsplan, trello</w:t>
       </w:r>
       <w:r>
         <w:t xml:space="preserve"> &amp; evt. </w:t>
@@ -2982,7 +2964,7 @@
       </w:r>
     </w:p>
     <w:p>
-      <w:hyperlink r:id="rId8" w:history="1">
+      <w:hyperlink r:id="rId9" w:history="1">
         <w:r>
           <w:rPr>
             <w:rStyle w:val="Hyperlink"/>
@@ -2992,6 +2974,13 @@
       </w:hyperlink>
     </w:p>
     <w:p>
+      <w:pPr>
+        <w:rPr>
+          <w:rStyle w:val="Svagfremhvning"/>
+          <w:i w:val="0"/>
+          <w:iCs w:val="0"/>
+        </w:rPr>
+      </w:pPr>
       <w:r>
         <w:rPr>
           <w:noProof/>
@@ -3014,7 +3003,7 @@
                     </pic:cNvPicPr>
                   </pic:nvPicPr>
                   <pic:blipFill>
-                    <a:blip r:embed="rId9" cstate="print">
+                    <a:blip r:embed="rId10" cstate="print">
                       <a:extLst>
                         <a:ext uri="{28A0092B-C50C-407E-A947-70E740481C1C}">
                           <a14:useLocalDpi xmlns:a14="http://schemas.microsoft.com/office/drawing/2010/main" val="0"/>
@@ -3045,6 +3034,34 @@
           </wp:inline>
         </w:drawing>
       </w:r>
+      <w:r>
+        <w:rPr>
+          <w:rStyle w:val="Svagfremhvning"/>
+          <w:color w:val="63696C" w:themeColor="background2" w:themeShade="80"/>
+        </w:rPr>
+        <w:t xml:space="preserve">Figur </w:t>
+      </w:r>
+      <w:r>
+        <w:rPr>
+          <w:rStyle w:val="Svagfremhvning"/>
+          <w:color w:val="63696C" w:themeColor="background2" w:themeShade="80"/>
+        </w:rPr>
+        <w:t>2</w:t>
+      </w:r>
+      <w:r>
+        <w:rPr>
+          <w:rStyle w:val="Svagfremhvning"/>
+          <w:color w:val="63696C" w:themeColor="background2" w:themeShade="80"/>
+        </w:rPr>
+        <w:t>.</w:t>
+      </w:r>
+      <w:r>
+        <w:rPr>
+          <w:rStyle w:val="Svagfremhvning"/>
+          <w:color w:val="63696C" w:themeColor="background2" w:themeShade="80"/>
+        </w:rPr>
+        <w:t xml:space="preserve"> Billede af vores tidplan fra Trello.</w:t>
+      </w:r>
     </w:p>
     <w:p/>
     <w:p>
@@ -3065,7 +3082,7 @@
       <w:pPr>
         <w:pStyle w:val="Overskrift1"/>
       </w:pPr>
-      <w:bookmarkStart w:id="4" w:name="_Toc88822947"/>
+      <w:bookmarkStart w:id="4" w:name="_Toc90241847"/>
       <w:r>
         <w:lastRenderedPageBreak/>
         <w:t>Dokumentation</w:t>
@@ -3076,29 +3093,173 @@
       <w:pPr>
         <w:pStyle w:val="Overskrift2"/>
       </w:pPr>
-      <w:bookmarkStart w:id="5" w:name="_Toc88822948"/>
+      <w:bookmarkStart w:id="5" w:name="_Toc90241848"/>
       <w:r>
         <w:t>Code kommentar</w:t>
       </w:r>
       <w:bookmarkEnd w:id="5"/>
     </w:p>
-    <w:p/>
+    <w:p>
+      <w:r>
+        <w:rPr>
+          <w:noProof/>
+        </w:rPr>
+        <w:drawing>
+          <wp:anchor distT="0" distB="0" distL="114300" distR="114300" simplePos="0" relativeHeight="251658240" behindDoc="1" locked="0" layoutInCell="1" allowOverlap="1" wp14:anchorId="63A399CF" wp14:editId="5DEA0943">
+            <wp:simplePos x="0" y="0"/>
+            <wp:positionH relativeFrom="column">
+              <wp:posOffset>12700</wp:posOffset>
+            </wp:positionH>
+            <wp:positionV relativeFrom="paragraph">
+              <wp:posOffset>13335</wp:posOffset>
+            </wp:positionV>
+            <wp:extent cx="3110230" cy="2492375"/>
+            <wp:effectExtent l="12700" t="12700" r="13970" b="9525"/>
+            <wp:wrapTight wrapText="bothSides">
+              <wp:wrapPolygon edited="0">
+                <wp:start x="-88" y="-110"/>
+                <wp:lineTo x="-88" y="21572"/>
+                <wp:lineTo x="21609" y="21572"/>
+                <wp:lineTo x="21609" y="-110"/>
+                <wp:lineTo x="-88" y="-110"/>
+              </wp:wrapPolygon>
+            </wp:wrapTight>
+            <wp:docPr id="5" name="Billede 5" descr="Et billede, der indeholder tekst&#10;&#10;Automatisk genereret beskrivelse"/>
+            <wp:cNvGraphicFramePr>
+              <a:graphicFrameLocks xmlns:a="http://schemas.openxmlformats.org/drawingml/2006/main" noChangeAspect="1"/>
+            </wp:cNvGraphicFramePr>
+            <a:graphic xmlns:a="http://schemas.openxmlformats.org/drawingml/2006/main">
+              <a:graphicData uri="http://schemas.openxmlformats.org/drawingml/2006/picture">
+                <pic:pic xmlns:pic="http://schemas.openxmlformats.org/drawingml/2006/picture">
+                  <pic:nvPicPr>
+                    <pic:cNvPr id="5" name="Billede 5" descr="Et billede, der indeholder tekst&#10;&#10;Automatisk genereret beskrivelse"/>
+                    <pic:cNvPicPr/>
+                  </pic:nvPicPr>
+                  <pic:blipFill>
+                    <a:blip r:embed="rId11" cstate="print">
+                      <a:extLst>
+                        <a:ext uri="{28A0092B-C50C-407E-A947-70E740481C1C}">
+                          <a14:useLocalDpi xmlns:a14="http://schemas.microsoft.com/office/drawing/2010/main" val="0"/>
+                        </a:ext>
+                      </a:extLst>
+                    </a:blip>
+                    <a:stretch>
+                      <a:fillRect/>
+                    </a:stretch>
+                  </pic:blipFill>
+                  <pic:spPr>
+                    <a:xfrm>
+                      <a:off x="0" y="0"/>
+                      <a:ext cx="3110230" cy="2492375"/>
+                    </a:xfrm>
+                    <a:prstGeom prst="rect">
+                      <a:avLst/>
+                    </a:prstGeom>
+                    <a:ln>
+                      <a:solidFill>
+                        <a:schemeClr val="tx1"/>
+                      </a:solidFill>
+                    </a:ln>
+                  </pic:spPr>
+                </pic:pic>
+              </a:graphicData>
+            </a:graphic>
+            <wp14:sizeRelH relativeFrom="page">
+              <wp14:pctWidth>0</wp14:pctWidth>
+            </wp14:sizeRelH>
+            <wp14:sizeRelV relativeFrom="page">
+              <wp14:pctHeight>0</wp14:pctHeight>
+            </wp14:sizeRelV>
+          </wp:anchor>
+        </w:drawing>
+      </w:r>
+      <w:r>
+        <w:t>Til venstre er et eksempel på, hvordan vi har brugt kommentarer i dette projekt til at informerer om, hvad de forskellige kommandoer gør.</w:t>
+      </w:r>
+      <w:r>
+        <w:tab/>
+        <w:t xml:space="preserve">    Når man samarbejder på et programmeringsprojekt, er det ofte forvirrende og måske endda kaotisk at se på et stykke kode for første gang som en anden har person har skrevet. Det er derfor vi bruger kommentarer. </w:t>
+      </w:r>
+    </w:p>
+    <w:p>
+      <w:r>
+        <w:t>I den første linje på billedet ser man ude til højre en kommentar med bogstaverne MNE det er initialerne på den, der har skrevet det stykke kode, så man altid ved, hvem man skal henvende sig til hvis man har nogen spørgsmål.</w:t>
+      </w:r>
+      <w:bookmarkStart w:id="6" w:name="_Toc90241849"/>
+    </w:p>
+    <w:p>
+      <w:pPr>
+        <w:rPr>
+          <w:rStyle w:val="Svagfremhvning"/>
+          <w:i w:val="0"/>
+          <w:iCs w:val="0"/>
+        </w:rPr>
+      </w:pPr>
+      <w:r>
+        <w:rPr>
+          <w:rStyle w:val="Svagfremhvning"/>
+          <w:color w:val="63696C" w:themeColor="background2" w:themeShade="80"/>
+        </w:rPr>
+        <w:t xml:space="preserve">Figur </w:t>
+      </w:r>
+      <w:r>
+        <w:rPr>
+          <w:rStyle w:val="Svagfremhvning"/>
+          <w:color w:val="63696C" w:themeColor="background2" w:themeShade="80"/>
+        </w:rPr>
+        <w:t>3</w:t>
+      </w:r>
+      <w:r>
+        <w:rPr>
+          <w:rStyle w:val="Svagfremhvning"/>
+          <w:color w:val="63696C" w:themeColor="background2" w:themeShade="80"/>
+        </w:rPr>
+        <w:t>.</w:t>
+      </w:r>
+      <w:r>
+        <w:rPr>
+          <w:rStyle w:val="Svagfremhvning"/>
+          <w:color w:val="63696C" w:themeColor="background2" w:themeShade="80"/>
+        </w:rPr>
+        <w:t xml:space="preserve"> </w:t>
+      </w:r>
+      <w:r>
+        <w:rPr>
+          <w:rStyle w:val="Svagfremhvning"/>
+          <w:color w:val="63696C" w:themeColor="background2" w:themeShade="80"/>
+        </w:rPr>
+        <w:t>Funktion for temperatur fra vores program</w:t>
+      </w:r>
+      <w:r>
+        <w:rPr>
+          <w:rStyle w:val="Svagfremhvning"/>
+          <w:color w:val="63696C" w:themeColor="background2" w:themeShade="80"/>
+        </w:rPr>
+        <w:t>.</w:t>
+      </w:r>
+    </w:p>
+    <w:p>
+      <w:r>
+        <w:t>Derudover er der gennem vores kode flere steder, hvor vi har brugt kommentarerne til at forklarer hvad bestemte linjer eller funktioner gør, og hvilken rolle de spiller i vores projekt.</w:t>
+      </w:r>
+      <w:r>
+        <w:t xml:space="preserve"> De forklarer nogle gange konkret hvad en linje bestemmer, men andre gange giver de bare et overblik over et interval eller forskellige variable som har betydning for udkommet.</w:t>
+      </w:r>
+    </w:p>
+    <w:p>
+      <w:r>
+        <w:t xml:space="preserve">Til sidst har vi også nogle </w:t>
+      </w:r>
+      <w:r>
+        <w:t>enkelte steder udkommenteret flere linjer kode, fordi vi ikke skulle bruge dem i det øjeblik, men de kunne være gode at have senere, hvis man for eksempel ville ændre noget.</w:t>
+      </w:r>
+      <w:bookmarkEnd w:id="6"/>
+    </w:p>
     <w:p>
       <w:pPr>
         <w:pStyle w:val="Overskrift2"/>
       </w:pPr>
-      <w:bookmarkStart w:id="6" w:name="_Toc88822949"/>
-      <w:r>
-        <w:t>code style (code beautifier)</w:t>
-      </w:r>
-      <w:bookmarkEnd w:id="6"/>
-    </w:p>
-    <w:p/>
-    <w:p>
-      <w:pPr>
-        <w:pStyle w:val="Overskrift2"/>
-      </w:pPr>
-      <w:bookmarkStart w:id="7" w:name="_Toc88822950"/>
+      <w:bookmarkStart w:id="7" w:name="_Toc90241850"/>
       <w:r>
         <w:t>funktion beskrivelser</w:t>
       </w:r>
@@ -3109,7 +3270,7 @@
       <w:pPr>
         <w:pStyle w:val="Overskrift2"/>
       </w:pPr>
-      <w:bookmarkStart w:id="8" w:name="_Toc88822951"/>
+      <w:bookmarkStart w:id="8" w:name="_Toc90241851"/>
       <w:r>
         <w:t>class beskrivelse og diagram</w:t>
       </w:r>
@@ -3134,7 +3295,7 @@
       <w:pPr>
         <w:pStyle w:val="Overskrift1"/>
       </w:pPr>
-      <w:bookmarkStart w:id="9" w:name="_Toc88822952"/>
+      <w:bookmarkStart w:id="9" w:name="_Toc90241852"/>
       <w:r>
         <w:lastRenderedPageBreak/>
         <w:t>deling</w:t>
@@ -3146,7 +3307,7 @@
       <w:pPr>
         <w:pStyle w:val="Overskrift2"/>
       </w:pPr>
-      <w:bookmarkStart w:id="10" w:name="_Toc88822953"/>
+      <w:bookmarkStart w:id="10" w:name="_Toc90241853"/>
       <w:r>
         <w:t>github</w:t>
       </w:r>
@@ -3160,12 +3321,12 @@
     <w:p/>
     <w:p/>
     <w:sectPr>
-      <w:headerReference w:type="even" r:id="rId10"/>
-      <w:headerReference w:type="default" r:id="rId11"/>
-      <w:footerReference w:type="even" r:id="rId12"/>
-      <w:footerReference w:type="default" r:id="rId13"/>
-      <w:headerReference w:type="first" r:id="rId14"/>
-      <w:footerReference w:type="first" r:id="rId15"/>
+      <w:headerReference w:type="even" r:id="rId12"/>
+      <w:headerReference w:type="default" r:id="rId13"/>
+      <w:footerReference w:type="even" r:id="rId14"/>
+      <w:footerReference w:type="default" r:id="rId15"/>
+      <w:headerReference w:type="first" r:id="rId16"/>
+      <w:footerReference w:type="first" r:id="rId17"/>
       <w:pgSz w:w="11906" w:h="16838"/>
       <w:pgMar w:top="1701" w:right="1134" w:bottom="1701" w:left="1134" w:header="708" w:footer="708" w:gutter="0"/>
       <w:cols w:space="708"/>

</xml_diff>

<commit_message>
Nassi Schneider diagram tilføjet
</commit_message>
<xml_diff>
--- a/Arduino Rapport.docx
+++ b/Arduino Rapport.docx
@@ -931,44 +931,67 @@
     <w:p>
       <w:pPr>
         <w:pStyle w:val="Overskrift1"/>
+        <w:rPr>
+          <w:lang w:val="en-US"/>
+        </w:rPr>
       </w:pPr>
       <w:bookmarkStart w:id="0" w:name="_Toc90241843"/>
       <w:r>
+        <w:rPr>
+          <w:lang w:val="en-US"/>
+        </w:rPr>
         <w:lastRenderedPageBreak/>
         <w:t>Design</w:t>
       </w:r>
-      <w:bookmarkStart w:id="1" w:name="_Toc90241844"/>
       <w:bookmarkEnd w:id="0"/>
     </w:p>
     <w:p>
       <w:pPr>
+        <w:rPr>
+          <w:lang w:val="en-US"/>
+        </w:rPr>
+      </w:pPr>
+    </w:p>
+    <w:p>
+      <w:pPr>
+        <w:rPr>
+          <w:lang w:val="en-US"/>
+        </w:rPr>
+      </w:pPr>
+      <w:bookmarkStart w:id="1" w:name="_Toc90241844"/>
+    </w:p>
+    <w:p>
+      <w:pPr>
         <w:pStyle w:val="Overskrift2"/>
+        <w:rPr>
+          <w:lang w:val="en-US"/>
+        </w:rPr>
       </w:pPr>
       <w:r>
         <w:rPr>
           <w:noProof/>
         </w:rPr>
         <w:drawing>
-          <wp:anchor distT="0" distB="0" distL="114300" distR="114300" simplePos="0" relativeHeight="251659264" behindDoc="1" locked="0" layoutInCell="1" allowOverlap="1" wp14:anchorId="23525C73" wp14:editId="522D84C0">
+          <wp:anchor distT="0" distB="0" distL="114300" distR="114300" simplePos="0" relativeHeight="251661312" behindDoc="1" locked="0" layoutInCell="1" allowOverlap="1" wp14:anchorId="49161A5C" wp14:editId="1929421B">
             <wp:simplePos x="0" y="0"/>
-            <wp:positionH relativeFrom="margin">
-              <wp:align>right</wp:align>
+            <wp:positionH relativeFrom="column">
+              <wp:posOffset>0</wp:posOffset>
             </wp:positionH>
             <wp:positionV relativeFrom="paragraph">
-              <wp:posOffset>444500</wp:posOffset>
+              <wp:posOffset>617303</wp:posOffset>
             </wp:positionV>
             <wp:extent cx="6120130" cy="1012825"/>
-            <wp:effectExtent l="19050" t="19050" r="13970" b="15875"/>
+            <wp:effectExtent l="12700" t="12700" r="13970" b="15875"/>
             <wp:wrapTight wrapText="bothSides">
               <wp:wrapPolygon edited="0">
-                <wp:start x="-67" y="-406"/>
-                <wp:lineTo x="-67" y="21532"/>
-                <wp:lineTo x="21582" y="21532"/>
-                <wp:lineTo x="21582" y="-406"/>
-                <wp:lineTo x="-67" y="-406"/>
+                <wp:start x="-45" y="-271"/>
+                <wp:lineTo x="-45" y="21668"/>
+                <wp:lineTo x="21604" y="21668"/>
+                <wp:lineTo x="21604" y="-271"/>
+                <wp:lineTo x="-45" y="-271"/>
               </wp:wrapPolygon>
             </wp:wrapTight>
-            <wp:docPr id="6" name="Billede 6"/>
+            <wp:docPr id="8" name="Billede 8"/>
             <wp:cNvGraphicFramePr>
               <a:graphicFrameLocks xmlns:a="http://schemas.openxmlformats.org/drawingml/2006/main" noChangeAspect="1"/>
             </wp:cNvGraphicFramePr>
@@ -1018,26 +1041,57 @@
         </w:drawing>
       </w:r>
       <w:r>
+        <w:rPr>
+          <w:lang w:val="en-US"/>
+        </w:rPr>
         <w:t>Flowchart</w:t>
       </w:r>
       <w:bookmarkEnd w:id="1"/>
     </w:p>
     <w:p>
-      <w:r>
+      <w:pPr>
         <w:rPr>
           <w:rStyle w:val="Svagfremhvning"/>
           <w:color w:val="63696C" w:themeColor="background2" w:themeShade="80"/>
         </w:rPr>
-        <w:t>Figur 1.</w:t>
-      </w:r>
+      </w:pPr>
+      <w:proofErr w:type="spellStart"/>
       <w:r>
         <w:rPr>
           <w:rStyle w:val="Svagfremhvning"/>
           <w:color w:val="63696C" w:themeColor="background2" w:themeShade="80"/>
-        </w:rPr>
-        <w:t xml:space="preserve"> Flowchart af projekt</w:t>
+          <w:lang w:val="en-US"/>
+        </w:rPr>
+        <w:t>Figur</w:t>
+      </w:r>
+      <w:proofErr w:type="spellEnd"/>
+      <w:r>
+        <w:rPr>
+          <w:rStyle w:val="Svagfremhvning"/>
+          <w:color w:val="63696C" w:themeColor="background2" w:themeShade="80"/>
+          <w:lang w:val="en-US"/>
+        </w:rPr>
+        <w:t xml:space="preserve"> 1. </w:t>
+      </w:r>
+      <w:proofErr w:type="spellStart"/>
+      <w:r>
+        <w:rPr>
+          <w:rStyle w:val="Svagfremhvning"/>
+          <w:color w:val="63696C" w:themeColor="background2" w:themeShade="80"/>
+        </w:rPr>
+        <w:t>Flowchart</w:t>
+      </w:r>
+      <w:proofErr w:type="spellEnd"/>
+      <w:r>
+        <w:rPr>
+          <w:rStyle w:val="Svagfremhvning"/>
+          <w:color w:val="63696C" w:themeColor="background2" w:themeShade="80"/>
+        </w:rPr>
+        <w:t xml:space="preserve"> af projekt.</w:t>
       </w:r>
     </w:p>
+    <w:p/>
+    <w:p/>
     <w:p>
       <w:pPr>
         <w:pStyle w:val="Overskrift2"/>
@@ -1193,7 +1247,16 @@
           <w:sz w:val="24"/>
           <w:szCs w:val="24"/>
         </w:rPr>
-        <w:t>Funktion for stadie</w:t>
+        <w:t xml:space="preserve">Funktion for </w:t>
+      </w:r>
+      <w:proofErr w:type="spellStart"/>
+      <w:r>
+        <w:rPr>
+          <w:rFonts w:asciiTheme="minorHAnsi" w:hAnsiTheme="minorHAnsi"/>
+          <w:sz w:val="24"/>
+          <w:szCs w:val="24"/>
+        </w:rPr>
+        <w:t>stadie</w:t>
       </w:r>
       <w:r>
         <w:rPr>
@@ -1203,6 +1266,7 @@
         </w:rPr>
         <w:t>X</w:t>
       </w:r>
+      <w:proofErr w:type="spellEnd"/>
       <w:r>
         <w:rPr>
           <w:rFonts w:asciiTheme="minorHAnsi" w:hAnsiTheme="minorHAnsi"/>
@@ -1334,8 +1398,18 @@
           <w:sz w:val="24"/>
           <w:szCs w:val="24"/>
         </w:rPr>
-        <w:t>Funktion for stadieY</w:t>
-      </w:r>
+        <w:t xml:space="preserve">Funktion for </w:t>
+      </w:r>
+      <w:proofErr w:type="spellStart"/>
+      <w:r>
+        <w:rPr>
+          <w:rFonts w:asciiTheme="minorHAnsi" w:hAnsiTheme="minorHAnsi"/>
+          <w:sz w:val="24"/>
+          <w:szCs w:val="24"/>
+        </w:rPr>
+        <w:t>stadieY</w:t>
+      </w:r>
+      <w:proofErr w:type="spellEnd"/>
       <w:r>
         <w:rPr>
           <w:rFonts w:asciiTheme="minorHAnsi" w:hAnsiTheme="minorHAnsi"/>
@@ -1412,6 +1486,15 @@
           <w:szCs w:val="24"/>
         </w:rPr>
         <w:br/>
+      </w:r>
+      <w:r>
+        <w:rPr>
+          <w:rFonts w:asciiTheme="minorHAnsi" w:hAnsiTheme="minorHAnsi"/>
+          <w:color w:val="8F8F8F" w:themeColor="text2" w:themeTint="80"/>
+          <w:sz w:val="24"/>
+          <w:szCs w:val="24"/>
+        </w:rPr>
+        <w:lastRenderedPageBreak/>
         <w:t xml:space="preserve">  returner stadiet for y-aksen</w:t>
       </w:r>
       <w:r>
@@ -1486,8 +1569,19 @@
           <w:sz w:val="24"/>
           <w:szCs w:val="24"/>
         </w:rPr>
-        <w:t xml:space="preserve"> med Clock</w:t>
-      </w:r>
+        <w:t xml:space="preserve"> med </w:t>
+      </w:r>
+      <w:proofErr w:type="spellStart"/>
+      <w:r>
+        <w:rPr>
+          <w:rFonts w:asciiTheme="minorHAnsi" w:hAnsiTheme="minorHAnsi"/>
+          <w:color w:val="8F8F8F" w:themeColor="text2" w:themeTint="80"/>
+          <w:sz w:val="24"/>
+          <w:szCs w:val="24"/>
+        </w:rPr>
+        <w:t>Clock</w:t>
+      </w:r>
+      <w:proofErr w:type="spellEnd"/>
       <w:r>
         <w:rPr>
           <w:rFonts w:asciiTheme="minorHAnsi" w:hAnsiTheme="minorHAnsi"/>
@@ -1544,15 +1638,6 @@
           <w:szCs w:val="24"/>
         </w:rPr>
         <w:br/>
-      </w:r>
-      <w:r>
-        <w:rPr>
-          <w:rFonts w:asciiTheme="minorHAnsi" w:hAnsiTheme="minorHAnsi"/>
-          <w:color w:val="8F8F8F" w:themeColor="text2" w:themeTint="80"/>
-          <w:sz w:val="24"/>
-          <w:szCs w:val="24"/>
-        </w:rPr>
-        <w:lastRenderedPageBreak/>
         <w:t xml:space="preserve">  kalder funktion for juledag</w:t>
       </w:r>
       <w:r>
@@ -1976,7 +2061,27 @@
           <w:sz w:val="24"/>
           <w:szCs w:val="24"/>
         </w:rPr>
-        <w:t>lav random variable</w:t>
+        <w:t xml:space="preserve">lav </w:t>
+      </w:r>
+      <w:proofErr w:type="spellStart"/>
+      <w:r>
+        <w:rPr>
+          <w:rFonts w:asciiTheme="minorHAnsi" w:hAnsiTheme="minorHAnsi"/>
+          <w:color w:val="8F8F8F" w:themeColor="text2" w:themeTint="80"/>
+          <w:sz w:val="24"/>
+          <w:szCs w:val="24"/>
+        </w:rPr>
+        <w:t>random</w:t>
+      </w:r>
+      <w:proofErr w:type="spellEnd"/>
+      <w:r>
+        <w:rPr>
+          <w:rFonts w:asciiTheme="minorHAnsi" w:hAnsiTheme="minorHAnsi"/>
+          <w:color w:val="8F8F8F" w:themeColor="text2" w:themeTint="80"/>
+          <w:sz w:val="24"/>
+          <w:szCs w:val="24"/>
+        </w:rPr>
+        <w:t xml:space="preserve"> variable</w:t>
       </w:r>
       <w:r>
         <w:rPr>
@@ -1996,14 +2101,45 @@
         </w:rPr>
         <w:t>if (</w:t>
       </w:r>
-      <w:r>
-        <w:rPr>
-          <w:rFonts w:asciiTheme="minorHAnsi" w:hAnsiTheme="minorHAnsi"/>
-          <w:color w:val="8F8F8F" w:themeColor="text2" w:themeTint="80"/>
-          <w:sz w:val="24"/>
-          <w:szCs w:val="24"/>
-        </w:rPr>
-        <w:t xml:space="preserve">sensorValue fra analogRotation </w:t>
+      <w:proofErr w:type="spellStart"/>
+      <w:r>
+        <w:rPr>
+          <w:rFonts w:asciiTheme="minorHAnsi" w:hAnsiTheme="minorHAnsi"/>
+          <w:color w:val="8F8F8F" w:themeColor="text2" w:themeTint="80"/>
+          <w:sz w:val="24"/>
+          <w:szCs w:val="24"/>
+        </w:rPr>
+        <w:t>sensorValue</w:t>
+      </w:r>
+      <w:proofErr w:type="spellEnd"/>
+      <w:r>
+        <w:rPr>
+          <w:rFonts w:asciiTheme="minorHAnsi" w:hAnsiTheme="minorHAnsi"/>
+          <w:color w:val="8F8F8F" w:themeColor="text2" w:themeTint="80"/>
+          <w:sz w:val="24"/>
+          <w:szCs w:val="24"/>
+        </w:rPr>
+        <w:t xml:space="preserve"> fra </w:t>
+      </w:r>
+      <w:proofErr w:type="spellStart"/>
+      <w:r>
+        <w:rPr>
+          <w:rFonts w:asciiTheme="minorHAnsi" w:hAnsiTheme="minorHAnsi"/>
+          <w:color w:val="8F8F8F" w:themeColor="text2" w:themeTint="80"/>
+          <w:sz w:val="24"/>
+          <w:szCs w:val="24"/>
+        </w:rPr>
+        <w:t>analogRotation</w:t>
+      </w:r>
+      <w:proofErr w:type="spellEnd"/>
+      <w:r>
+        <w:rPr>
+          <w:rFonts w:asciiTheme="minorHAnsi" w:hAnsiTheme="minorHAnsi"/>
+          <w:color w:val="8F8F8F" w:themeColor="text2" w:themeTint="80"/>
+          <w:sz w:val="24"/>
+          <w:szCs w:val="24"/>
+        </w:rPr>
+        <w:t xml:space="preserve"> </w:t>
       </w:r>
       <w:r>
         <w:rPr>
@@ -2041,14 +2177,25 @@
         </w:rPr>
         <w:t xml:space="preserve"> rundt om </w:t>
       </w:r>
-      <w:r>
-        <w:rPr>
-          <w:rFonts w:asciiTheme="minorHAnsi" w:hAnsiTheme="minorHAnsi"/>
-          <w:color w:val="8F8F8F" w:themeColor="text2" w:themeTint="80"/>
-          <w:sz w:val="24"/>
-          <w:szCs w:val="24"/>
-        </w:rPr>
-        <w:t>random-værdien</w:t>
+      <w:proofErr w:type="spellStart"/>
+      <w:r>
+        <w:rPr>
+          <w:rFonts w:asciiTheme="minorHAnsi" w:hAnsiTheme="minorHAnsi"/>
+          <w:color w:val="8F8F8F" w:themeColor="text2" w:themeTint="80"/>
+          <w:sz w:val="24"/>
+          <w:szCs w:val="24"/>
+        </w:rPr>
+        <w:t>random</w:t>
+      </w:r>
+      <w:proofErr w:type="spellEnd"/>
+      <w:r>
+        <w:rPr>
+          <w:rFonts w:asciiTheme="minorHAnsi" w:hAnsiTheme="minorHAnsi"/>
+          <w:color w:val="8F8F8F" w:themeColor="text2" w:themeTint="80"/>
+          <w:sz w:val="24"/>
+          <w:szCs w:val="24"/>
+        </w:rPr>
+        <w:t>-værdien</w:t>
       </w:r>
       <w:r>
         <w:rPr>
@@ -2116,14 +2263,65 @@
         </w:rPr>
         <w:t>if (</w:t>
       </w:r>
-      <w:r>
-        <w:rPr>
-          <w:rFonts w:asciiTheme="minorHAnsi" w:hAnsiTheme="minorHAnsi"/>
-          <w:color w:val="8F8F8F" w:themeColor="text2" w:themeTint="80"/>
-          <w:sz w:val="24"/>
-          <w:szCs w:val="24"/>
-        </w:rPr>
-        <w:t>sensorValue fra analogRotation er inden i et mindre interval rundt om random-værdien</w:t>
+      <w:proofErr w:type="spellStart"/>
+      <w:r>
+        <w:rPr>
+          <w:rFonts w:asciiTheme="minorHAnsi" w:hAnsiTheme="minorHAnsi"/>
+          <w:color w:val="8F8F8F" w:themeColor="text2" w:themeTint="80"/>
+          <w:sz w:val="24"/>
+          <w:szCs w:val="24"/>
+        </w:rPr>
+        <w:t>sensorValue</w:t>
+      </w:r>
+      <w:proofErr w:type="spellEnd"/>
+      <w:r>
+        <w:rPr>
+          <w:rFonts w:asciiTheme="minorHAnsi" w:hAnsiTheme="minorHAnsi"/>
+          <w:color w:val="8F8F8F" w:themeColor="text2" w:themeTint="80"/>
+          <w:sz w:val="24"/>
+          <w:szCs w:val="24"/>
+        </w:rPr>
+        <w:t xml:space="preserve"> fra </w:t>
+      </w:r>
+      <w:proofErr w:type="spellStart"/>
+      <w:r>
+        <w:rPr>
+          <w:rFonts w:asciiTheme="minorHAnsi" w:hAnsiTheme="minorHAnsi"/>
+          <w:color w:val="8F8F8F" w:themeColor="text2" w:themeTint="80"/>
+          <w:sz w:val="24"/>
+          <w:szCs w:val="24"/>
+        </w:rPr>
+        <w:t>analogRotation</w:t>
+      </w:r>
+      <w:proofErr w:type="spellEnd"/>
+      <w:r>
+        <w:rPr>
+          <w:rFonts w:asciiTheme="minorHAnsi" w:hAnsiTheme="minorHAnsi"/>
+          <w:color w:val="8F8F8F" w:themeColor="text2" w:themeTint="80"/>
+          <w:sz w:val="24"/>
+          <w:szCs w:val="24"/>
+        </w:rPr>
+        <w:t xml:space="preserve"> er inden i et mindre interval rundt om </w:t>
+      </w:r>
+      <w:proofErr w:type="spellStart"/>
+      <w:r>
+        <w:rPr>
+          <w:rFonts w:asciiTheme="minorHAnsi" w:hAnsiTheme="minorHAnsi"/>
+          <w:color w:val="8F8F8F" w:themeColor="text2" w:themeTint="80"/>
+          <w:sz w:val="24"/>
+          <w:szCs w:val="24"/>
+        </w:rPr>
+        <w:t>random</w:t>
+      </w:r>
+      <w:proofErr w:type="spellEnd"/>
+      <w:r>
+        <w:rPr>
+          <w:rFonts w:asciiTheme="minorHAnsi" w:hAnsiTheme="minorHAnsi"/>
+          <w:color w:val="8F8F8F" w:themeColor="text2" w:themeTint="80"/>
+          <w:sz w:val="24"/>
+          <w:szCs w:val="24"/>
+        </w:rPr>
+        <w:t>-værdien</w:t>
       </w:r>
       <w:r>
         <w:rPr>
@@ -2227,14 +2425,65 @@
         </w:rPr>
         <w:t>if (</w:t>
       </w:r>
-      <w:r>
-        <w:rPr>
-          <w:rFonts w:asciiTheme="minorHAnsi" w:hAnsiTheme="minorHAnsi"/>
-          <w:color w:val="8F8F8F" w:themeColor="text2" w:themeTint="80"/>
-          <w:sz w:val="24"/>
-          <w:szCs w:val="24"/>
-        </w:rPr>
-        <w:t>sensorValue fra analogRotation ikke er inden i et mindre interval rundt om random-værdien</w:t>
+      <w:proofErr w:type="spellStart"/>
+      <w:r>
+        <w:rPr>
+          <w:rFonts w:asciiTheme="minorHAnsi" w:hAnsiTheme="minorHAnsi"/>
+          <w:color w:val="8F8F8F" w:themeColor="text2" w:themeTint="80"/>
+          <w:sz w:val="24"/>
+          <w:szCs w:val="24"/>
+        </w:rPr>
+        <w:t>sensorValue</w:t>
+      </w:r>
+      <w:proofErr w:type="spellEnd"/>
+      <w:r>
+        <w:rPr>
+          <w:rFonts w:asciiTheme="minorHAnsi" w:hAnsiTheme="minorHAnsi"/>
+          <w:color w:val="8F8F8F" w:themeColor="text2" w:themeTint="80"/>
+          <w:sz w:val="24"/>
+          <w:szCs w:val="24"/>
+        </w:rPr>
+        <w:t xml:space="preserve"> fra </w:t>
+      </w:r>
+      <w:proofErr w:type="spellStart"/>
+      <w:r>
+        <w:rPr>
+          <w:rFonts w:asciiTheme="minorHAnsi" w:hAnsiTheme="minorHAnsi"/>
+          <w:color w:val="8F8F8F" w:themeColor="text2" w:themeTint="80"/>
+          <w:sz w:val="24"/>
+          <w:szCs w:val="24"/>
+        </w:rPr>
+        <w:t>analogRotation</w:t>
+      </w:r>
+      <w:proofErr w:type="spellEnd"/>
+      <w:r>
+        <w:rPr>
+          <w:rFonts w:asciiTheme="minorHAnsi" w:hAnsiTheme="minorHAnsi"/>
+          <w:color w:val="8F8F8F" w:themeColor="text2" w:themeTint="80"/>
+          <w:sz w:val="24"/>
+          <w:szCs w:val="24"/>
+        </w:rPr>
+        <w:t xml:space="preserve"> ikke er inden i et mindre interval rundt om </w:t>
+      </w:r>
+      <w:proofErr w:type="spellStart"/>
+      <w:r>
+        <w:rPr>
+          <w:rFonts w:asciiTheme="minorHAnsi" w:hAnsiTheme="minorHAnsi"/>
+          <w:color w:val="8F8F8F" w:themeColor="text2" w:themeTint="80"/>
+          <w:sz w:val="24"/>
+          <w:szCs w:val="24"/>
+        </w:rPr>
+        <w:t>random</w:t>
+      </w:r>
+      <w:proofErr w:type="spellEnd"/>
+      <w:r>
+        <w:rPr>
+          <w:rFonts w:asciiTheme="minorHAnsi" w:hAnsiTheme="minorHAnsi"/>
+          <w:color w:val="8F8F8F" w:themeColor="text2" w:themeTint="80"/>
+          <w:sz w:val="24"/>
+          <w:szCs w:val="24"/>
+        </w:rPr>
+        <w:t>-værdien</w:t>
       </w:r>
       <w:r>
         <w:rPr>
@@ -2348,14 +2597,45 @@
         </w:rPr>
         <w:t>if (</w:t>
       </w:r>
-      <w:r>
-        <w:rPr>
-          <w:rFonts w:asciiTheme="minorHAnsi" w:hAnsiTheme="minorHAnsi"/>
-          <w:color w:val="8F8F8F" w:themeColor="text2" w:themeTint="80"/>
-          <w:sz w:val="24"/>
-          <w:szCs w:val="24"/>
-        </w:rPr>
-        <w:t xml:space="preserve">sensorValue fra analogRotation er uden for </w:t>
+      <w:proofErr w:type="spellStart"/>
+      <w:r>
+        <w:rPr>
+          <w:rFonts w:asciiTheme="minorHAnsi" w:hAnsiTheme="minorHAnsi"/>
+          <w:color w:val="8F8F8F" w:themeColor="text2" w:themeTint="80"/>
+          <w:sz w:val="24"/>
+          <w:szCs w:val="24"/>
+        </w:rPr>
+        <w:t>sensorValue</w:t>
+      </w:r>
+      <w:proofErr w:type="spellEnd"/>
+      <w:r>
+        <w:rPr>
+          <w:rFonts w:asciiTheme="minorHAnsi" w:hAnsiTheme="minorHAnsi"/>
+          <w:color w:val="8F8F8F" w:themeColor="text2" w:themeTint="80"/>
+          <w:sz w:val="24"/>
+          <w:szCs w:val="24"/>
+        </w:rPr>
+        <w:t xml:space="preserve"> fra </w:t>
+      </w:r>
+      <w:proofErr w:type="spellStart"/>
+      <w:r>
+        <w:rPr>
+          <w:rFonts w:asciiTheme="minorHAnsi" w:hAnsiTheme="minorHAnsi"/>
+          <w:color w:val="8F8F8F" w:themeColor="text2" w:themeTint="80"/>
+          <w:sz w:val="24"/>
+          <w:szCs w:val="24"/>
+        </w:rPr>
+        <w:t>analogRotation</w:t>
+      </w:r>
+      <w:proofErr w:type="spellEnd"/>
+      <w:r>
+        <w:rPr>
+          <w:rFonts w:asciiTheme="minorHAnsi" w:hAnsiTheme="minorHAnsi"/>
+          <w:color w:val="8F8F8F" w:themeColor="text2" w:themeTint="80"/>
+          <w:sz w:val="24"/>
+          <w:szCs w:val="24"/>
+        </w:rPr>
+        <w:t xml:space="preserve"> er uden for </w:t>
       </w:r>
       <w:r>
         <w:rPr>
@@ -2391,7 +2671,27 @@
           <w:sz w:val="24"/>
           <w:szCs w:val="24"/>
         </w:rPr>
-        <w:t xml:space="preserve"> interval rundt om random-værdien</w:t>
+        <w:t xml:space="preserve"> interval rundt om </w:t>
+      </w:r>
+      <w:proofErr w:type="spellStart"/>
+      <w:r>
+        <w:rPr>
+          <w:rFonts w:asciiTheme="minorHAnsi" w:hAnsiTheme="minorHAnsi"/>
+          <w:color w:val="8F8F8F" w:themeColor="text2" w:themeTint="80"/>
+          <w:sz w:val="24"/>
+          <w:szCs w:val="24"/>
+        </w:rPr>
+        <w:t>random</w:t>
+      </w:r>
+      <w:proofErr w:type="spellEnd"/>
+      <w:r>
+        <w:rPr>
+          <w:rFonts w:asciiTheme="minorHAnsi" w:hAnsiTheme="minorHAnsi"/>
+          <w:color w:val="8F8F8F" w:themeColor="text2" w:themeTint="80"/>
+          <w:sz w:val="24"/>
+          <w:szCs w:val="24"/>
+        </w:rPr>
+        <w:t>-værdien</w:t>
       </w:r>
       <w:r>
         <w:rPr>
@@ -2410,6 +2710,15 @@
           <w:szCs w:val="24"/>
         </w:rPr>
         <w:br/>
+      </w:r>
+      <w:r>
+        <w:rPr>
+          <w:rFonts w:asciiTheme="minorHAnsi" w:hAnsiTheme="minorHAnsi"/>
+          <w:color w:val="8F8F8F" w:themeColor="text2" w:themeTint="80"/>
+          <w:sz w:val="24"/>
+          <w:szCs w:val="24"/>
+        </w:rPr>
+        <w:lastRenderedPageBreak/>
         <w:t xml:space="preserve">    </w:t>
       </w:r>
       <w:r>
@@ -2439,14 +2748,45 @@
         </w:rPr>
         <w:t>if (</w:t>
       </w:r>
-      <w:r>
-        <w:rPr>
-          <w:rFonts w:asciiTheme="minorHAnsi" w:hAnsiTheme="minorHAnsi"/>
-          <w:color w:val="8F8F8F" w:themeColor="text2" w:themeTint="80"/>
-          <w:sz w:val="24"/>
-          <w:szCs w:val="24"/>
-        </w:rPr>
-        <w:t>sensorValue fra analogRotation lig 0</w:t>
+      <w:proofErr w:type="spellStart"/>
+      <w:r>
+        <w:rPr>
+          <w:rFonts w:asciiTheme="minorHAnsi" w:hAnsiTheme="minorHAnsi"/>
+          <w:color w:val="8F8F8F" w:themeColor="text2" w:themeTint="80"/>
+          <w:sz w:val="24"/>
+          <w:szCs w:val="24"/>
+        </w:rPr>
+        <w:t>sensorValue</w:t>
+      </w:r>
+      <w:proofErr w:type="spellEnd"/>
+      <w:r>
+        <w:rPr>
+          <w:rFonts w:asciiTheme="minorHAnsi" w:hAnsiTheme="minorHAnsi"/>
+          <w:color w:val="8F8F8F" w:themeColor="text2" w:themeTint="80"/>
+          <w:sz w:val="24"/>
+          <w:szCs w:val="24"/>
+        </w:rPr>
+        <w:t xml:space="preserve"> fra </w:t>
+      </w:r>
+      <w:proofErr w:type="spellStart"/>
+      <w:r>
+        <w:rPr>
+          <w:rFonts w:asciiTheme="minorHAnsi" w:hAnsiTheme="minorHAnsi"/>
+          <w:color w:val="8F8F8F" w:themeColor="text2" w:themeTint="80"/>
+          <w:sz w:val="24"/>
+          <w:szCs w:val="24"/>
+        </w:rPr>
+        <w:t>analogRotation</w:t>
+      </w:r>
+      <w:proofErr w:type="spellEnd"/>
+      <w:r>
+        <w:rPr>
+          <w:rFonts w:asciiTheme="minorHAnsi" w:hAnsiTheme="minorHAnsi"/>
+          <w:color w:val="8F8F8F" w:themeColor="text2" w:themeTint="80"/>
+          <w:sz w:val="24"/>
+          <w:szCs w:val="24"/>
+        </w:rPr>
+        <w:t xml:space="preserve"> lig 0</w:t>
       </w:r>
       <w:r>
         <w:rPr>
@@ -2474,7 +2814,27 @@
           <w:sz w:val="24"/>
           <w:szCs w:val="24"/>
         </w:rPr>
-        <w:t>lav ny random-værdi</w:t>
+        <w:t xml:space="preserve">lav ny </w:t>
+      </w:r>
+      <w:proofErr w:type="spellStart"/>
+      <w:r>
+        <w:rPr>
+          <w:rFonts w:asciiTheme="minorHAnsi" w:hAnsiTheme="minorHAnsi"/>
+          <w:color w:val="8F8F8F" w:themeColor="text2" w:themeTint="80"/>
+          <w:sz w:val="24"/>
+          <w:szCs w:val="24"/>
+        </w:rPr>
+        <w:t>random</w:t>
+      </w:r>
+      <w:proofErr w:type="spellEnd"/>
+      <w:r>
+        <w:rPr>
+          <w:rFonts w:asciiTheme="minorHAnsi" w:hAnsiTheme="minorHAnsi"/>
+          <w:color w:val="8F8F8F" w:themeColor="text2" w:themeTint="80"/>
+          <w:sz w:val="24"/>
+          <w:szCs w:val="24"/>
+        </w:rPr>
+        <w:t>-værdi</w:t>
       </w:r>
       <w:r>
         <w:rPr>
@@ -2505,16 +2865,25 @@
           <w:sz w:val="24"/>
           <w:szCs w:val="24"/>
         </w:rPr>
-        <w:lastRenderedPageBreak/>
         <w:t xml:space="preserve">Funktion for </w:t>
       </w:r>
-      <w:r>
-        <w:rPr>
-          <w:rFonts w:asciiTheme="minorHAnsi" w:hAnsiTheme="minorHAnsi"/>
-          <w:sz w:val="24"/>
-          <w:szCs w:val="24"/>
-        </w:rPr>
-        <w:t>random elev</w:t>
+      <w:proofErr w:type="spellStart"/>
+      <w:r>
+        <w:rPr>
+          <w:rFonts w:asciiTheme="minorHAnsi" w:hAnsiTheme="minorHAnsi"/>
+          <w:sz w:val="24"/>
+          <w:szCs w:val="24"/>
+        </w:rPr>
+        <w:t>random</w:t>
+      </w:r>
+      <w:proofErr w:type="spellEnd"/>
+      <w:r>
+        <w:rPr>
+          <w:rFonts w:asciiTheme="minorHAnsi" w:hAnsiTheme="minorHAnsi"/>
+          <w:sz w:val="24"/>
+          <w:szCs w:val="24"/>
+        </w:rPr>
+        <w:t xml:space="preserve"> elev</w:t>
       </w:r>
       <w:r>
         <w:rPr>
@@ -2532,7 +2901,27 @@
           <w:sz w:val="24"/>
           <w:szCs w:val="24"/>
         </w:rPr>
-        <w:t>lav random variable</w:t>
+        <w:t xml:space="preserve">lav </w:t>
+      </w:r>
+      <w:proofErr w:type="spellStart"/>
+      <w:r>
+        <w:rPr>
+          <w:rFonts w:asciiTheme="minorHAnsi" w:hAnsiTheme="minorHAnsi"/>
+          <w:color w:val="8F8F8F" w:themeColor="text2" w:themeTint="80"/>
+          <w:sz w:val="24"/>
+          <w:szCs w:val="24"/>
+        </w:rPr>
+        <w:t>random</w:t>
+      </w:r>
+      <w:proofErr w:type="spellEnd"/>
+      <w:r>
+        <w:rPr>
+          <w:rFonts w:asciiTheme="minorHAnsi" w:hAnsiTheme="minorHAnsi"/>
+          <w:color w:val="8F8F8F" w:themeColor="text2" w:themeTint="80"/>
+          <w:sz w:val="24"/>
+          <w:szCs w:val="24"/>
+        </w:rPr>
+        <w:t xml:space="preserve"> variable</w:t>
       </w:r>
       <w:r>
         <w:rPr>
@@ -2551,7 +2940,27 @@
           <w:szCs w:val="24"/>
         </w:rPr>
         <w:br/>
-        <w:t xml:space="preserve">    skriv elevnavnet der kolorerer til random-værdien</w:t>
+        <w:t xml:space="preserve">    skriv elevnavnet der kolorerer til </w:t>
+      </w:r>
+      <w:proofErr w:type="spellStart"/>
+      <w:r>
+        <w:rPr>
+          <w:rFonts w:asciiTheme="minorHAnsi" w:hAnsiTheme="minorHAnsi"/>
+          <w:color w:val="8F8F8F" w:themeColor="text2" w:themeTint="80"/>
+          <w:sz w:val="24"/>
+          <w:szCs w:val="24"/>
+        </w:rPr>
+        <w:t>random</w:t>
+      </w:r>
+      <w:proofErr w:type="spellEnd"/>
+      <w:r>
+        <w:rPr>
+          <w:rFonts w:asciiTheme="minorHAnsi" w:hAnsiTheme="minorHAnsi"/>
+          <w:color w:val="8F8F8F" w:themeColor="text2" w:themeTint="80"/>
+          <w:sz w:val="24"/>
+          <w:szCs w:val="24"/>
+        </w:rPr>
+        <w:t>-værdien</w:t>
       </w:r>
     </w:p>
     <w:p>
@@ -2887,18 +3296,84 @@
       </w:r>
       <w:bookmarkEnd w:id="7"/>
     </w:p>
-    <w:p/>
     <w:p>
-      <w:pPr>
-        <w:pStyle w:val="Overskrift2"/>
-      </w:pPr>
-      <w:bookmarkStart w:id="8" w:name="_Toc90241851"/>
-      <w:r>
-        <w:t>class beskrivelse og diagram</w:t>
-      </w:r>
-      <w:bookmarkEnd w:id="8"/>
+      <w:r>
+        <w:rPr>
+          <w:caps/>
+          <w:noProof/>
+          <w:color w:val="3F6623" w:themeColor="accent2" w:themeShade="80"/>
+          <w:spacing w:val="20"/>
+          <w:sz w:val="28"/>
+          <w:szCs w:val="28"/>
+        </w:rPr>
+        <w:drawing>
+          <wp:anchor distT="0" distB="0" distL="114300" distR="114300" simplePos="0" relativeHeight="251662336" behindDoc="1" locked="0" layoutInCell="1" allowOverlap="1" wp14:anchorId="7D21917D" wp14:editId="297FE202">
+            <wp:simplePos x="0" y="0"/>
+            <wp:positionH relativeFrom="column">
+              <wp:posOffset>2022861</wp:posOffset>
+            </wp:positionH>
+            <wp:positionV relativeFrom="paragraph">
+              <wp:posOffset>410348</wp:posOffset>
+            </wp:positionV>
+            <wp:extent cx="4107673" cy="2252870"/>
+            <wp:effectExtent l="0" t="0" r="0" b="0"/>
+            <wp:wrapTight wrapText="bothSides">
+              <wp:wrapPolygon edited="0">
+                <wp:start x="0" y="0"/>
+                <wp:lineTo x="0" y="21436"/>
+                <wp:lineTo x="21506" y="21436"/>
+                <wp:lineTo x="21506" y="0"/>
+                <wp:lineTo x="0" y="0"/>
+              </wp:wrapPolygon>
+            </wp:wrapTight>
+            <wp:docPr id="6" name="Billede 6"/>
+            <wp:cNvGraphicFramePr>
+              <a:graphicFrameLocks xmlns:a="http://schemas.openxmlformats.org/drawingml/2006/main" noChangeAspect="1"/>
+            </wp:cNvGraphicFramePr>
+            <a:graphic xmlns:a="http://schemas.openxmlformats.org/drawingml/2006/main">
+              <a:graphicData uri="http://schemas.openxmlformats.org/drawingml/2006/picture">
+                <pic:pic xmlns:pic="http://schemas.openxmlformats.org/drawingml/2006/picture">
+                  <pic:nvPicPr>
+                    <pic:cNvPr id="6" name="Billede 6"/>
+                    <pic:cNvPicPr/>
+                  </pic:nvPicPr>
+                  <pic:blipFill>
+                    <a:blip r:embed="rId12" cstate="print">
+                      <a:extLst>
+                        <a:ext uri="{28A0092B-C50C-407E-A947-70E740481C1C}">
+                          <a14:useLocalDpi xmlns:a14="http://schemas.microsoft.com/office/drawing/2010/main" val="0"/>
+                        </a:ext>
+                      </a:extLst>
+                    </a:blip>
+                    <a:stretch>
+                      <a:fillRect/>
+                    </a:stretch>
+                  </pic:blipFill>
+                  <pic:spPr>
+                    <a:xfrm>
+                      <a:off x="0" y="0"/>
+                      <a:ext cx="4107673" cy="2252870"/>
+                    </a:xfrm>
+                    <a:prstGeom prst="rect">
+                      <a:avLst/>
+                    </a:prstGeom>
+                  </pic:spPr>
+                </pic:pic>
+              </a:graphicData>
+            </a:graphic>
+            <wp14:sizeRelH relativeFrom="page">
+              <wp14:pctWidth>0</wp14:pctWidth>
+            </wp14:sizeRelH>
+            <wp14:sizeRelV relativeFrom="page">
+              <wp14:pctHeight>0</wp14:pctHeight>
+            </wp14:sizeRelV>
+          </wp:anchor>
+        </w:drawing>
+      </w:r>
+      <w:r>
+        <w:t>Vi har lavet flere funktioner under dette forløb. En af dem var vores gravityFunktion, som skulle holde styr på hvilket stadie vores kasse er i.</w:t>
+      </w:r>
     </w:p>
-    <w:p/>
     <w:p>
       <w:pPr>
         <w:rPr>
@@ -2910,6 +3385,163 @@
         </w:rPr>
       </w:pPr>
       <w:r>
+        <w:rPr>
+          <w:noProof/>
+        </w:rPr>
+        <mc:AlternateContent>
+          <mc:Choice Requires="wps">
+            <w:drawing>
+              <wp:anchor distT="0" distB="0" distL="114300" distR="114300" simplePos="0" relativeHeight="251663360" behindDoc="0" locked="0" layoutInCell="1" allowOverlap="1" wp14:anchorId="5B3B8F18" wp14:editId="0681AF99">
+                <wp:simplePos x="0" y="0"/>
+                <wp:positionH relativeFrom="column">
+                  <wp:posOffset>2023110</wp:posOffset>
+                </wp:positionH>
+                <wp:positionV relativeFrom="paragraph">
+                  <wp:posOffset>2182108</wp:posOffset>
+                </wp:positionV>
+                <wp:extent cx="4107180" cy="311427"/>
+                <wp:effectExtent l="0" t="0" r="0" b="0"/>
+                <wp:wrapNone/>
+                <wp:docPr id="10" name="Tekstfelt 10"/>
+                <wp:cNvGraphicFramePr/>
+                <a:graphic xmlns:a="http://schemas.openxmlformats.org/drawingml/2006/main">
+                  <a:graphicData uri="http://schemas.microsoft.com/office/word/2010/wordprocessingShape">
+                    <wps:wsp>
+                      <wps:cNvSpPr txBox="1"/>
+                      <wps:spPr>
+                        <a:xfrm>
+                          <a:off x="0" y="0"/>
+                          <a:ext cx="4107180" cy="311427"/>
+                        </a:xfrm>
+                        <a:prstGeom prst="rect">
+                          <a:avLst/>
+                        </a:prstGeom>
+                        <a:noFill/>
+                        <a:ln w="6350">
+                          <a:noFill/>
+                        </a:ln>
+                      </wps:spPr>
+                      <wps:txbx>
+                        <w:txbxContent>
+                          <w:p>
+                            <w:pPr>
+                              <w:rPr>
+                                <w:rStyle w:val="Svagfremhvning"/>
+                                <w:color w:val="63696C" w:themeColor="background2" w:themeShade="80"/>
+                              </w:rPr>
+                            </w:pPr>
+                            <w:r>
+                              <w:rPr>
+                                <w:rStyle w:val="Svagfremhvning"/>
+                                <w:color w:val="63696C" w:themeColor="background2" w:themeShade="80"/>
+                              </w:rPr>
+                              <w:t xml:space="preserve">Figur 4. </w:t>
+                            </w:r>
+                            <w:proofErr w:type="spellStart"/>
+                            <w:r>
+                              <w:rPr>
+                                <w:rStyle w:val="Svagfremhvning"/>
+                                <w:color w:val="63696C" w:themeColor="background2" w:themeShade="80"/>
+                              </w:rPr>
+                              <w:t>Nassi</w:t>
+                            </w:r>
+                            <w:proofErr w:type="spellEnd"/>
+                            <w:r>
+                              <w:rPr>
+                                <w:rStyle w:val="Svagfremhvning"/>
+                                <w:color w:val="63696C" w:themeColor="background2" w:themeShade="80"/>
+                              </w:rPr>
+                              <w:t xml:space="preserve"> Schneider funktion diagram over gravityFunktion.</w:t>
+                            </w:r>
+                          </w:p>
+                          <w:p>
+                            <w:pPr>
+                              <w:rPr>
+                                <w:rStyle w:val="Svagfremhvning"/>
+                                <w:i w:val="0"/>
+                                <w:iCs w:val="0"/>
+                              </w:rPr>
+                            </w:pPr>
+                          </w:p>
+                          <w:p/>
+                        </w:txbxContent>
+                      </wps:txbx>
+                      <wps:bodyPr rot="0" spcFirstLastPara="0" vertOverflow="overflow" horzOverflow="overflow" vert="horz" wrap="square" lIns="91440" tIns="45720" rIns="91440" bIns="45720" numCol="1" spcCol="0" rtlCol="0" fromWordArt="0" anchor="t" anchorCtr="0" forceAA="0" compatLnSpc="1">
+                        <a:prstTxWarp prst="textNoShape">
+                          <a:avLst/>
+                        </a:prstTxWarp>
+                        <a:noAutofit/>
+                      </wps:bodyPr>
+                    </wps:wsp>
+                  </a:graphicData>
+                </a:graphic>
+                <wp14:sizeRelH relativeFrom="margin">
+                  <wp14:pctWidth>0</wp14:pctWidth>
+                </wp14:sizeRelH>
+                <wp14:sizeRelV relativeFrom="margin">
+                  <wp14:pctHeight>0</wp14:pctHeight>
+                </wp14:sizeRelV>
+              </wp:anchor>
+            </w:drawing>
+          </mc:Choice>
+          <mc:Fallback>
+            <w:pict>
+              <v:shapetype w14:anchorId="5B3B8F18" id="_x0000_t202" coordsize="21600,21600" o:spt="202" path="m,l,21600r21600,l21600,xe">
+                <v:stroke joinstyle="miter"/>
+                <v:path gradientshapeok="t" o:connecttype="rect"/>
+              </v:shapetype>
+              <v:shape id="Tekstfelt 10" o:spid="_x0000_s1026" type="#_x0000_t202" style="position:absolute;margin-left:159.3pt;margin-top:171.8pt;width:323.4pt;height:24.5pt;z-index:251663360;visibility:visible;mso-wrap-style:square;mso-width-percent:0;mso-height-percent:0;mso-wrap-distance-left:9pt;mso-wrap-distance-top:0;mso-wrap-distance-right:9pt;mso-wrap-distance-bottom:0;mso-position-horizontal:absolute;mso-position-horizontal-relative:text;mso-position-vertical:absolute;mso-position-vertical-relative:text;mso-width-percent:0;mso-height-percent:0;mso-width-relative:margin;mso-height-relative:margin;v-text-anchor:top" o:gfxdata="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" filled="f" stroked="f" strokeweight=".5pt">
+                <v:textbox>
+                  <w:txbxContent>
+                    <w:p>
+                      <w:pPr>
+                        <w:rPr>
+                          <w:rStyle w:val="Svagfremhvning"/>
+                          <w:color w:val="63696C" w:themeColor="background2" w:themeShade="80"/>
+                        </w:rPr>
+                      </w:pPr>
+                      <w:r>
+                        <w:rPr>
+                          <w:rStyle w:val="Svagfremhvning"/>
+                          <w:color w:val="63696C" w:themeColor="background2" w:themeShade="80"/>
+                        </w:rPr>
+                        <w:t xml:space="preserve">Figur 4. </w:t>
+                      </w:r>
+                      <w:proofErr w:type="spellStart"/>
+                      <w:r>
+                        <w:rPr>
+                          <w:rStyle w:val="Svagfremhvning"/>
+                          <w:color w:val="63696C" w:themeColor="background2" w:themeShade="80"/>
+                        </w:rPr>
+                        <w:t>Nassi</w:t>
+                      </w:r>
+                      <w:proofErr w:type="spellEnd"/>
+                      <w:r>
+                        <w:rPr>
+                          <w:rStyle w:val="Svagfremhvning"/>
+                          <w:color w:val="63696C" w:themeColor="background2" w:themeShade="80"/>
+                        </w:rPr>
+                        <w:t xml:space="preserve"> Schneider funktion diagram over gravityFunktion.</w:t>
+                      </w:r>
+                    </w:p>
+                    <w:p>
+                      <w:pPr>
+                        <w:rPr>
+                          <w:rStyle w:val="Svagfremhvning"/>
+                          <w:i w:val="0"/>
+                          <w:iCs w:val="0"/>
+                        </w:rPr>
+                      </w:pPr>
+                    </w:p>
+                    <w:p/>
+                  </w:txbxContent>
+                </v:textbox>
+              </v:shape>
+            </w:pict>
+          </mc:Fallback>
+        </mc:AlternateContent>
+      </w:r>
+      <w:r>
         <w:br w:type="page"/>
       </w:r>
     </w:p>
@@ -2917,38 +3549,117 @@
       <w:pPr>
         <w:pStyle w:val="Overskrift1"/>
       </w:pPr>
-      <w:bookmarkStart w:id="9" w:name="_Toc90241852"/>
+      <w:bookmarkStart w:id="8" w:name="_Toc90241852"/>
       <w:r>
         <w:lastRenderedPageBreak/>
         <w:t>deling</w:t>
       </w:r>
-      <w:bookmarkEnd w:id="9"/>
+      <w:bookmarkEnd w:id="8"/>
     </w:p>
     <w:p/>
     <w:p>
       <w:pPr>
         <w:pStyle w:val="Overskrift2"/>
       </w:pPr>
-      <w:bookmarkStart w:id="10" w:name="_Toc90241853"/>
+      <w:bookmarkStart w:id="9" w:name="_Toc90241853"/>
       <w:r>
         <w:t>github</w:t>
       </w:r>
-      <w:bookmarkEnd w:id="10"/>
+      <w:bookmarkEnd w:id="9"/>
+    </w:p>
+    <w:p/>
+    <w:p>
+      <w:pPr>
+        <w:jc w:val="center"/>
+        <w:rPr>
+          <w:noProof/>
+        </w:rPr>
+      </w:pPr>
+      <w:r>
+        <w:t>Som værktøj til at dele vores arbejde, har vi brugt Github. VI lavede et repository og delte det med hele gruppen, og vores lærer, Mirsad.</w:t>
+      </w:r>
+      <w:r>
+        <w:rPr>
+          <w:noProof/>
+        </w:rPr>
+        <w:t xml:space="preserve"> </w:t>
+      </w:r>
+      <w:r>
+        <w:rPr>
+          <w:noProof/>
+        </w:rPr>
+        <w:t xml:space="preserve">Med Github er det nemt at lave version control, hvilket også er rigtig godt til vores software udviklingsproces. </w:t>
+      </w:r>
+      <w:r>
+        <w:rPr>
+          <w:noProof/>
+        </w:rPr>
+        <w:t>Det tillader os at sammarbejde på ét projekt samtidig og</w:t>
+      </w:r>
+    </w:p>
+    <w:p>
+      <w:pPr>
+        <w:jc w:val="center"/>
+      </w:pPr>
+      <w:r>
+        <w:rPr>
+          <w:noProof/>
+        </w:rPr>
+        <w:drawing>
+          <wp:inline distT="0" distB="0" distL="0" distR="0" wp14:anchorId="4F081504" wp14:editId="041B175E">
+            <wp:extent cx="4578272" cy="2597426"/>
+            <wp:effectExtent l="0" t="0" r="0" b="0"/>
+            <wp:docPr id="7" name="Billede 7" descr="Et billede, der indeholder tekst, monitor, skærmbillede, skærm&#10;&#10;Automatisk genereret beskrivelse"/>
+            <wp:cNvGraphicFramePr>
+              <a:graphicFrameLocks xmlns:a="http://schemas.openxmlformats.org/drawingml/2006/main" noChangeAspect="1"/>
+            </wp:cNvGraphicFramePr>
+            <a:graphic xmlns:a="http://schemas.openxmlformats.org/drawingml/2006/main">
+              <a:graphicData uri="http://schemas.openxmlformats.org/drawingml/2006/picture">
+                <pic:pic xmlns:pic="http://schemas.openxmlformats.org/drawingml/2006/picture">
+                  <pic:nvPicPr>
+                    <pic:cNvPr id="7" name="Billede 7" descr="Et billede, der indeholder tekst, monitor, skærmbillede, skærm&#10;&#10;Automatisk genereret beskrivelse"/>
+                    <pic:cNvPicPr/>
+                  </pic:nvPicPr>
+                  <pic:blipFill>
+                    <a:blip r:embed="rId13" cstate="print">
+                      <a:extLst>
+                        <a:ext uri="{28A0092B-C50C-407E-A947-70E740481C1C}">
+                          <a14:useLocalDpi xmlns:a14="http://schemas.microsoft.com/office/drawing/2010/main" val="0"/>
+                        </a:ext>
+                      </a:extLst>
+                    </a:blip>
+                    <a:stretch>
+                      <a:fillRect/>
+                    </a:stretch>
+                  </pic:blipFill>
+                  <pic:spPr>
+                    <a:xfrm>
+                      <a:off x="0" y="0"/>
+                      <a:ext cx="4583135" cy="2600185"/>
+                    </a:xfrm>
+                    <a:prstGeom prst="rect">
+                      <a:avLst/>
+                    </a:prstGeom>
+                  </pic:spPr>
+                </pic:pic>
+              </a:graphicData>
+            </a:graphic>
+          </wp:inline>
+        </w:drawing>
+      </w:r>
     </w:p>
     <w:p/>
     <w:p/>
     <w:p/>
     <w:p/>
     <w:p/>
-    <w:p/>
-    <w:p/>
     <w:sectPr>
-      <w:headerReference w:type="even" r:id="rId12"/>
-      <w:headerReference w:type="default" r:id="rId13"/>
-      <w:footerReference w:type="even" r:id="rId14"/>
-      <w:footerReference w:type="default" r:id="rId15"/>
-      <w:headerReference w:type="first" r:id="rId16"/>
-      <w:footerReference w:type="first" r:id="rId17"/>
+      <w:headerReference w:type="even" r:id="rId14"/>
+      <w:headerReference w:type="default" r:id="rId15"/>
+      <w:footerReference w:type="even" r:id="rId16"/>
+      <w:footerReference w:type="default" r:id="rId17"/>
+      <w:headerReference w:type="first" r:id="rId18"/>
+      <w:footerReference w:type="first" r:id="rId19"/>
       <w:pgSz w:w="11906" w:h="16838"/>
       <w:pgMar w:top="1701" w:right="1134" w:bottom="1701" w:left="1134" w:header="708" w:footer="708" w:gutter="0"/>
       <w:cols w:space="708"/>
@@ -3956,7 +4667,6 @@
     <w:basedOn w:val="Normal"/>
     <w:next w:val="Normal"/>
     <w:uiPriority w:val="35"/>
-    <w:semiHidden/>
     <w:unhideWhenUsed/>
     <w:qFormat/>
     <w:rsid w:val="0015159C"/>

</xml_diff>

<commit_message>
Tilføjede tekst diagrammer og finpudsede indholdsfortegnelse
</commit_message>
<xml_diff>
--- a/Arduino Rapport.docx
+++ b/Arduino Rapport.docx
@@ -22,7 +22,7 @@
           <w:szCs w:val="28"/>
         </w:rPr>
         <w:drawing>
-          <wp:anchor distT="0" distB="0" distL="114300" distR="114300" simplePos="0" relativeHeight="251666432" behindDoc="1" locked="0" layoutInCell="1" allowOverlap="1" wp14:anchorId="7DBC0BD7" wp14:editId="7BB54EE4">
+          <wp:anchor distT="0" distB="0" distL="114300" distR="114300" simplePos="0" relativeHeight="251666432" behindDoc="1" locked="0" layoutInCell="1" allowOverlap="1" wp14:anchorId="7DBC0BD7" wp14:editId="3A69A078">
             <wp:simplePos x="0" y="0"/>
             <wp:positionH relativeFrom="column">
               <wp:posOffset>288290</wp:posOffset>
@@ -41,7 +41,9 @@
                 <wp:lineTo x="0" y="0"/>
               </wp:wrapPolygon>
             </wp:wrapTight>
-            <wp:docPr id="13" name="Billede 13" descr="Et billede, der indeholder tekst, person, indendørs, hånd&#10;&#10;Automatisk genereret beskrivelse"/>
+            <wp:docPr id="13" name="Billede 13" descr="Et billede, der indeholder tekst, person, indendørs, hånd&#10;&#10;Automatisk genereret beskrivelse">
+              <a:hlinkClick xmlns:a="http://schemas.openxmlformats.org/drawingml/2006/main" r:id="rId8"/>
+            </wp:docPr>
             <wp:cNvGraphicFramePr>
               <a:graphicFrameLocks xmlns:a="http://schemas.openxmlformats.org/drawingml/2006/main" noChangeAspect="1"/>
             </wp:cNvGraphicFramePr>
@@ -49,11 +51,13 @@
               <a:graphicData uri="http://schemas.openxmlformats.org/drawingml/2006/picture">
                 <pic:pic xmlns:pic="http://schemas.openxmlformats.org/drawingml/2006/picture">
                   <pic:nvPicPr>
-                    <pic:cNvPr id="13" name="Billede 13" descr="Et billede, der indeholder tekst, person, indendørs, hånd&#10;&#10;Automatisk genereret beskrivelse"/>
+                    <pic:cNvPr id="13" name="Billede 13" descr="Et billede, der indeholder tekst, person, indendørs, hånd&#10;&#10;Automatisk genereret beskrivelse">
+                      <a:hlinkClick r:id="rId8"/>
+                    </pic:cNvPr>
                     <pic:cNvPicPr/>
                   </pic:nvPicPr>
                   <pic:blipFill rotWithShape="1">
-                    <a:blip r:embed="rId8">
+                    <a:blip r:embed="rId9">
                       <a:extLst>
                         <a:ext uri="{28A0092B-C50C-407E-A947-70E740481C1C}">
                           <a14:useLocalDpi xmlns:a14="http://schemas.microsoft.com/office/drawing/2010/main" val="0"/>
@@ -114,7 +118,52 @@
           <w:sz w:val="24"/>
           <w:szCs w:val="24"/>
         </w:rPr>
-        <w:t>Mie, Nelisa &amp; Pernille</w:t>
+        <w:t>Mie</w:t>
+      </w:r>
+      <w:r>
+        <w:rPr>
+          <w:b/>
+          <w:bCs/>
+          <w:sz w:val="24"/>
+          <w:szCs w:val="24"/>
+        </w:rPr>
+        <w:t xml:space="preserve"> Norre Engemann</w:t>
+      </w:r>
+      <w:r>
+        <w:rPr>
+          <w:b/>
+          <w:bCs/>
+          <w:sz w:val="24"/>
+          <w:szCs w:val="24"/>
+        </w:rPr>
+        <w:t xml:space="preserve">, Nelisa </w:t>
+      </w:r>
+      <w:r>
+        <w:rPr>
+          <w:b/>
+          <w:bCs/>
+          <w:sz w:val="24"/>
+          <w:szCs w:val="24"/>
+        </w:rPr>
+        <w:t xml:space="preserve">Chehrehgosha </w:t>
+      </w:r>
+      <w:r>
+        <w:rPr>
+          <w:b/>
+          <w:bCs/>
+          <w:sz w:val="24"/>
+          <w:szCs w:val="24"/>
+        </w:rPr>
+        <w:t>&amp; Pernille</w:t>
+      </w:r>
+      <w:r>
+        <w:rPr>
+          <w:b/>
+          <w:bCs/>
+          <w:sz w:val="24"/>
+          <w:szCs w:val="24"/>
+        </w:rPr>
+        <w:t xml:space="preserve"> Sarah Kaasing</w:t>
       </w:r>
     </w:p>
     <w:p>
@@ -136,9 +185,12 @@
           <w:sz w:val="24"/>
           <w:szCs w:val="24"/>
         </w:rPr>
-        <w:t>2.g</w:t>
-      </w:r>
-      <w:r>
+        <w:t>22. februar 2022</w:t>
+      </w:r>
+    </w:p>
+    <w:p>
+      <w:pPr>
+        <w:jc w:val="center"/>
         <w:rPr>
           <w:b/>
           <w:bCs/>
@@ -146,12 +198,8 @@
           <w:sz w:val="24"/>
           <w:szCs w:val="24"/>
         </w:rPr>
-        <w:t xml:space="preserve"> 2021/2022</w:t>
-      </w:r>
-    </w:p>
-    <w:p>
-      <w:pPr>
-        <w:jc w:val="center"/>
+      </w:pPr>
+      <w:r>
         <w:rPr>
           <w:b/>
           <w:bCs/>
@@ -159,7 +207,8 @@
           <w:sz w:val="24"/>
           <w:szCs w:val="24"/>
         </w:rPr>
-      </w:pPr>
+        <w:t xml:space="preserve">Aarhus Gymnasium C, </w:t>
+      </w:r>
       <w:r>
         <w:rPr>
           <w:b/>
@@ -168,7 +217,7 @@
           <w:sz w:val="24"/>
           <w:szCs w:val="24"/>
         </w:rPr>
-        <w:t>Aarhus Gymnasium C, HTX</w:t>
+        <w:t>20htxcR</w:t>
       </w:r>
     </w:p>
     <w:p>
@@ -218,6 +267,32 @@
     <w:p/>
     <w:p/>
     <w:p/>
+    <w:p>
+      <w:pPr>
+        <w:jc w:val="center"/>
+        <w:rPr>
+          <w:i/>
+          <w:iCs/>
+        </w:rPr>
+      </w:pPr>
+      <w:r>
+        <w:rPr>
+          <w:i/>
+          <w:iCs/>
+        </w:rPr>
+        <w:t xml:space="preserve">Link til YouTube video af arduinoprojektet: </w:t>
+      </w:r>
+      <w:hyperlink r:id="rId10" w:history="1">
+        <w:r>
+          <w:rPr>
+            <w:rStyle w:val="Hyperlink"/>
+            <w:i/>
+            <w:iCs/>
+          </w:rPr>
+          <w:t>https://youtu.be/zo5q0Li8H9M</w:t>
+        </w:r>
+      </w:hyperlink>
+    </w:p>
     <w:p/>
     <w:sdt>
       <w:sdtPr>
@@ -284,7 +359,7 @@
             </w:rPr>
             <w:fldChar w:fldCharType="separate"/>
           </w:r>
-          <w:hyperlink w:anchor="_Toc96348960" w:history="1">
+          <w:hyperlink w:anchor="_Toc96414792" w:history="1">
             <w:r>
               <w:rPr>
                 <w:rStyle w:val="Hyperlink"/>
@@ -311,7 +386,7 @@
                 <w:noProof/>
                 <w:webHidden/>
               </w:rPr>
-              <w:instrText xml:space="preserve"> PAGEREF _Toc96348960 \h </w:instrText>
+              <w:instrText xml:space="preserve"> PAGEREF _Toc96414792 \h </w:instrText>
             </w:r>
             <w:r>
               <w:rPr>
@@ -358,7 +433,7 @@
               <w:lang w:eastAsia="da-DK"/>
             </w:rPr>
           </w:pPr>
-          <w:hyperlink w:anchor="_Toc96348961" w:history="1">
+          <w:hyperlink w:anchor="_Toc96414793" w:history="1">
             <w:r>
               <w:rPr>
                 <w:rStyle w:val="Hyperlink"/>
@@ -386,7 +461,7 @@
                 <w:noProof/>
                 <w:webHidden/>
               </w:rPr>
-              <w:instrText xml:space="preserve"> PAGEREF _Toc96348961 \h </w:instrText>
+              <w:instrText xml:space="preserve"> PAGEREF _Toc96414793 \h </w:instrText>
             </w:r>
             <w:r>
               <w:rPr>
@@ -433,22 +508,14 @@
               <w:lang w:eastAsia="da-DK"/>
             </w:rPr>
           </w:pPr>
-          <w:hyperlink w:anchor="_Toc96348962" w:history="1">
+          <w:hyperlink w:anchor="_Toc96414794" w:history="1">
             <w:r>
               <w:rPr>
                 <w:rStyle w:val="Hyperlink"/>
                 <w:noProof/>
                 <w:lang w:val="en-US"/>
               </w:rPr>
-              <w:t xml:space="preserve">State diagram </w:t>
-            </w:r>
-            <w:r>
-              <w:rPr>
-                <w:rStyle w:val="Hyperlink"/>
-                <w:noProof/>
-                <w:lang w:val="en-US"/>
-              </w:rPr>
-              <w:sym w:font="Wingdings" w:char="F04A"/>
+              <w:t>State diagram</w:t>
             </w:r>
             <w:r>
               <w:rPr>
@@ -469,7 +536,7 @@
                 <w:noProof/>
                 <w:webHidden/>
               </w:rPr>
-              <w:instrText xml:space="preserve"> PAGEREF _Toc96348962 \h </w:instrText>
+              <w:instrText xml:space="preserve"> PAGEREF _Toc96414794 \h </w:instrText>
             </w:r>
             <w:r>
               <w:rPr>
@@ -516,7 +583,7 @@
               <w:lang w:eastAsia="da-DK"/>
             </w:rPr>
           </w:pPr>
-          <w:hyperlink w:anchor="_Toc96348963" w:history="1">
+          <w:hyperlink w:anchor="_Toc96414795" w:history="1">
             <w:r>
               <w:rPr>
                 <w:rStyle w:val="Hyperlink"/>
@@ -543,7 +610,7 @@
                 <w:noProof/>
                 <w:webHidden/>
               </w:rPr>
-              <w:instrText xml:space="preserve"> PAGEREF _Toc96348963 \h </w:instrText>
+              <w:instrText xml:space="preserve"> PAGEREF _Toc96414795 \h </w:instrText>
             </w:r>
             <w:r>
               <w:rPr>
@@ -590,7 +657,7 @@
               <w:lang w:eastAsia="da-DK"/>
             </w:rPr>
           </w:pPr>
-          <w:hyperlink w:anchor="_Toc96348964" w:history="1">
+          <w:hyperlink w:anchor="_Toc96414796" w:history="1">
             <w:r>
               <w:rPr>
                 <w:rStyle w:val="Hyperlink"/>
@@ -617,7 +684,7 @@
                 <w:noProof/>
                 <w:webHidden/>
               </w:rPr>
-              <w:instrText xml:space="preserve"> PAGEREF _Toc96348964 \h </w:instrText>
+              <w:instrText xml:space="preserve"> PAGEREF _Toc96414796 \h </w:instrText>
             </w:r>
             <w:r>
               <w:rPr>
@@ -637,7 +704,7 @@
                 <w:noProof/>
                 <w:webHidden/>
               </w:rPr>
-              <w:t>5</w:t>
+              <w:t>6</w:t>
             </w:r>
             <w:r>
               <w:rPr>
@@ -664,7 +731,7 @@
               <w:lang w:eastAsia="da-DK"/>
             </w:rPr>
           </w:pPr>
-          <w:hyperlink w:anchor="_Toc96348965" w:history="1">
+          <w:hyperlink w:anchor="_Toc96414797" w:history="1">
             <w:r>
               <w:rPr>
                 <w:rStyle w:val="Hyperlink"/>
@@ -691,7 +758,7 @@
                 <w:noProof/>
                 <w:webHidden/>
               </w:rPr>
-              <w:instrText xml:space="preserve"> PAGEREF _Toc96348965 \h </w:instrText>
+              <w:instrText xml:space="preserve"> PAGEREF _Toc96414797 \h </w:instrText>
             </w:r>
             <w:r>
               <w:rPr>
@@ -711,7 +778,7 @@
                 <w:noProof/>
                 <w:webHidden/>
               </w:rPr>
-              <w:t>7</w:t>
+              <w:t>6</w:t>
             </w:r>
             <w:r>
               <w:rPr>
@@ -739,7 +806,7 @@
               <w:lang w:eastAsia="da-DK"/>
             </w:rPr>
           </w:pPr>
-          <w:hyperlink w:anchor="_Toc96348966" w:history="1">
+          <w:hyperlink w:anchor="_Toc96414798" w:history="1">
             <w:r>
               <w:rPr>
                 <w:rStyle w:val="Hyperlink"/>
@@ -766,7 +833,7 @@
                 <w:noProof/>
                 <w:webHidden/>
               </w:rPr>
-              <w:instrText xml:space="preserve"> PAGEREF _Toc96348966 \h </w:instrText>
+              <w:instrText xml:space="preserve"> PAGEREF _Toc96414798 \h </w:instrText>
             </w:r>
             <w:r>
               <w:rPr>
@@ -786,7 +853,7 @@
                 <w:noProof/>
                 <w:webHidden/>
               </w:rPr>
-              <w:t>8</w:t>
+              <w:t>7</w:t>
             </w:r>
             <w:r>
               <w:rPr>
@@ -813,7 +880,7 @@
               <w:lang w:eastAsia="da-DK"/>
             </w:rPr>
           </w:pPr>
-          <w:hyperlink w:anchor="_Toc96348967" w:history="1">
+          <w:hyperlink w:anchor="_Toc96414799" w:history="1">
             <w:r>
               <w:rPr>
                 <w:rStyle w:val="Hyperlink"/>
@@ -840,7 +907,7 @@
                 <w:noProof/>
                 <w:webHidden/>
               </w:rPr>
-              <w:instrText xml:space="preserve"> PAGEREF _Toc96348967 \h </w:instrText>
+              <w:instrText xml:space="preserve"> PAGEREF _Toc96414799 \h </w:instrText>
             </w:r>
             <w:r>
               <w:rPr>
@@ -860,7 +927,7 @@
                 <w:noProof/>
                 <w:webHidden/>
               </w:rPr>
-              <w:t>8</w:t>
+              <w:t>7</w:t>
             </w:r>
             <w:r>
               <w:rPr>
@@ -887,13 +954,13 @@
               <w:lang w:eastAsia="da-DK"/>
             </w:rPr>
           </w:pPr>
-          <w:hyperlink w:anchor="_Toc96348968" w:history="1">
+          <w:hyperlink w:anchor="_Toc96414800" w:history="1">
             <w:r>
               <w:rPr>
                 <w:rStyle w:val="Hyperlink"/>
                 <w:noProof/>
               </w:rPr>
-              <w:t>funktion beskrivelser</w:t>
+              <w:t>Funktion beskrivelser</w:t>
             </w:r>
             <w:r>
               <w:rPr>
@@ -914,7 +981,7 @@
                 <w:noProof/>
                 <w:webHidden/>
               </w:rPr>
-              <w:instrText xml:space="preserve"> PAGEREF _Toc96348968 \h </w:instrText>
+              <w:instrText xml:space="preserve"> PAGEREF _Toc96414800 \h </w:instrText>
             </w:r>
             <w:r>
               <w:rPr>
@@ -934,7 +1001,7 @@
                 <w:noProof/>
                 <w:webHidden/>
               </w:rPr>
-              <w:t>8</w:t>
+              <w:t>7</w:t>
             </w:r>
             <w:r>
               <w:rPr>
@@ -962,13 +1029,13 @@
               <w:lang w:eastAsia="da-DK"/>
             </w:rPr>
           </w:pPr>
-          <w:hyperlink w:anchor="_Toc96348969" w:history="1">
+          <w:hyperlink w:anchor="_Toc96414801" w:history="1">
             <w:r>
               <w:rPr>
                 <w:rStyle w:val="Hyperlink"/>
                 <w:noProof/>
               </w:rPr>
-              <w:t>deling</w:t>
+              <w:t>Deling</w:t>
             </w:r>
             <w:r>
               <w:rPr>
@@ -989,7 +1056,7 @@
                 <w:noProof/>
                 <w:webHidden/>
               </w:rPr>
-              <w:instrText xml:space="preserve"> PAGEREF _Toc96348969 \h </w:instrText>
+              <w:instrText xml:space="preserve"> PAGEREF _Toc96414801 \h </w:instrText>
             </w:r>
             <w:r>
               <w:rPr>
@@ -1009,7 +1076,7 @@
                 <w:noProof/>
                 <w:webHidden/>
               </w:rPr>
-              <w:t>9</w:t>
+              <w:t>8</w:t>
             </w:r>
             <w:r>
               <w:rPr>
@@ -1036,13 +1103,13 @@
               <w:lang w:eastAsia="da-DK"/>
             </w:rPr>
           </w:pPr>
-          <w:hyperlink w:anchor="_Toc96348970" w:history="1">
+          <w:hyperlink w:anchor="_Toc96414802" w:history="1">
             <w:r>
               <w:rPr>
                 <w:rStyle w:val="Hyperlink"/>
                 <w:noProof/>
               </w:rPr>
-              <w:t>github</w:t>
+              <w:t>GitHub</w:t>
             </w:r>
             <w:r>
               <w:rPr>
@@ -1063,7 +1130,7 @@
                 <w:noProof/>
                 <w:webHidden/>
               </w:rPr>
-              <w:instrText xml:space="preserve"> PAGEREF _Toc96348970 \h </w:instrText>
+              <w:instrText xml:space="preserve"> PAGEREF _Toc96414802 \h </w:instrText>
             </w:r>
             <w:r>
               <w:rPr>
@@ -1083,7 +1150,7 @@
                 <w:noProof/>
                 <w:webHidden/>
               </w:rPr>
-              <w:t>9</w:t>
+              <w:t>8</w:t>
             </w:r>
             <w:r>
               <w:rPr>
@@ -1134,9 +1201,15 @@
     <w:p>
       <w:pPr>
         <w:pStyle w:val="Overskrift1"/>
+        <w:rPr>
+          <w:lang w:val="en-US"/>
+        </w:rPr>
       </w:pPr>
-      <w:bookmarkStart w:id="0" w:name="_Toc96348960"/>
-      <w:r>
+      <w:bookmarkStart w:id="0" w:name="_Toc96414792"/>
+      <w:r>
+        <w:rPr>
+          <w:lang w:val="en-US"/>
+        </w:rPr>
         <w:lastRenderedPageBreak/>
         <w:t>Design</w:t>
       </w:r>
@@ -1149,7 +1222,7 @@
           <w:lang w:val="en-US"/>
         </w:rPr>
       </w:pPr>
-      <w:bookmarkStart w:id="1" w:name="_Toc96348961"/>
+      <w:bookmarkStart w:id="1" w:name="_Toc96414793"/>
       <w:r>
         <w:rPr>
           <w:lang w:val="en-US"/>
@@ -1159,15 +1232,38 @@
       <w:bookmarkEnd w:id="1"/>
     </w:p>
     <w:p>
+      <w:r>
+        <w:t>Nedenunder er et m</w:t>
+      </w:r>
+      <w:r>
+        <w:t xml:space="preserve">akro </w:t>
+      </w:r>
+      <w:proofErr w:type="spellStart"/>
+      <w:r>
+        <w:t>flowchart</w:t>
+      </w:r>
+      <w:proofErr w:type="spellEnd"/>
+      <w:r>
+        <w:t xml:space="preserve"> af hvordan vores </w:t>
+      </w:r>
+      <w:r>
+        <w:t xml:space="preserve">kode til </w:t>
+      </w:r>
+      <w:proofErr w:type="spellStart"/>
+      <w:r>
+        <w:t>arduinoen</w:t>
+      </w:r>
+      <w:proofErr w:type="spellEnd"/>
+      <w:r>
+        <w:t xml:space="preserve"> virker. </w:t>
+      </w:r>
+    </w:p>
+    <w:p>
       <w:pPr>
         <w:rPr>
-          <w:lang w:val="en-US"/>
-        </w:rPr>
-      </w:pPr>
-    </w:p>
-    <w:p>
-      <w:pPr>
-        <w:rPr>
+          <w:rStyle w:val="Svagfremhvning"/>
+          <w:i w:val="0"/>
+          <w:iCs w:val="0"/>
           <w:lang w:val="en-US"/>
         </w:rPr>
       </w:pPr>
@@ -1192,7 +1288,7 @@
                     <pic:cNvPicPr/>
                   </pic:nvPicPr>
                   <pic:blipFill>
-                    <a:blip r:embed="rId9" cstate="print">
+                    <a:blip r:embed="rId11" cstate="print">
                       <a:extLst>
                         <a:ext uri="{28A0092B-C50C-407E-A947-70E740481C1C}">
                           <a14:useLocalDpi xmlns:a14="http://schemas.microsoft.com/office/drawing/2010/main" val="0"/>
@@ -1222,28 +1318,6 @@
     <w:p>
       <w:pPr>
         <w:rPr>
-          <w:lang w:val="en-US"/>
-        </w:rPr>
-      </w:pPr>
-    </w:p>
-    <w:p>
-      <w:pPr>
-        <w:rPr>
-          <w:lang w:val="en-US"/>
-        </w:rPr>
-      </w:pPr>
-    </w:p>
-    <w:p>
-      <w:pPr>
-        <w:rPr>
-          <w:rStyle w:val="Svagfremhvning"/>
-          <w:color w:val="63696C" w:themeColor="background2" w:themeShade="80"/>
-        </w:rPr>
-      </w:pPr>
-    </w:p>
-    <w:p>
-      <w:pPr>
-        <w:rPr>
           <w:rStyle w:val="Svagfremhvning"/>
           <w:color w:val="63696C" w:themeColor="background2" w:themeShade="80"/>
         </w:rPr>
@@ -1259,20 +1333,20 @@
           <w:lang w:val="en-US"/>
         </w:rPr>
       </w:pPr>
-      <w:bookmarkStart w:id="2" w:name="_Toc96348962"/>
+      <w:bookmarkStart w:id="2" w:name="_Toc96414794"/>
       <w:r>
         <w:rPr>
           <w:lang w:val="en-US"/>
         </w:rPr>
-        <w:t xml:space="preserve">State diagram </w:t>
-      </w:r>
+        <w:t>State diagram</w:t>
+      </w:r>
+      <w:bookmarkEnd w:id="2"/>
       <w:r>
         <w:rPr>
           <w:lang w:val="en-US"/>
         </w:rPr>
-        <w:sym w:font="Wingdings" w:char="F04A"/>
-      </w:r>
-      <w:bookmarkEnd w:id="2"/>
+        <w:t xml:space="preserve"> </w:t>
+      </w:r>
     </w:p>
     <w:p>
       <w:pPr>
@@ -1317,7 +1391,7 @@
                     <pic:cNvPicPr/>
                   </pic:nvPicPr>
                   <pic:blipFill>
-                    <a:blip r:embed="rId10" cstate="print">
+                    <a:blip r:embed="rId12" cstate="print">
                       <a:extLst>
                         <a:ext uri="{28A0092B-C50C-407E-A947-70E740481C1C}">
                           <a14:useLocalDpi xmlns:a14="http://schemas.microsoft.com/office/drawing/2010/main" val="0"/>
@@ -1354,6 +1428,15 @@
           </wp:anchor>
         </w:drawing>
       </w:r>
+      <w:r>
+        <w:rPr>
+          <w:rStyle w:val="Svagfremhvning"/>
+          <w:i w:val="0"/>
+          <w:iCs w:val="0"/>
+          <w:color w:val="63696C" w:themeColor="background2" w:themeShade="80"/>
+        </w:rPr>
+        <w:t>Her kan man se et state diagram, som illustrerer hvilke stadier der er og hvad de forskellige stadier indeholder samt hvordan man navigerer mellem dem.</w:t>
+      </w:r>
     </w:p>
     <w:p>
       <w:pPr>
@@ -1394,12 +1477,26 @@
           <w:color w:val="63696C" w:themeColor="background2" w:themeShade="80"/>
         </w:rPr>
       </w:pPr>
+    </w:p>
+    <w:p>
+      <w:pPr>
+        <w:rPr>
+          <w:caps/>
+          <w:color w:val="3F6623" w:themeColor="accent2" w:themeShade="80"/>
+          <w:spacing w:val="15"/>
+          <w:sz w:val="24"/>
+          <w:szCs w:val="24"/>
+        </w:rPr>
+      </w:pPr>
+      <w:bookmarkStart w:id="3" w:name="_Toc96414795"/>
+      <w:r>
+        <w:br w:type="page"/>
+      </w:r>
     </w:p>
     <w:p>
       <w:pPr>
         <w:pStyle w:val="Overskrift2"/>
       </w:pPr>
-      <w:bookmarkStart w:id="3" w:name="_Toc96348963"/>
       <w:r>
         <w:lastRenderedPageBreak/>
         <w:t>P</w:t>
@@ -3296,7 +3393,6 @@
           <w:szCs w:val="24"/>
         </w:rPr>
       </w:pPr>
-      <w:bookmarkStart w:id="4" w:name="_Toc96348964"/>
       <w:r>
         <w:br w:type="page"/>
       </w:r>
@@ -3305,6 +3401,7 @@
       <w:pPr>
         <w:pStyle w:val="Overskrift2"/>
       </w:pPr>
+      <w:bookmarkStart w:id="4" w:name="_Toc96414796"/>
       <w:r>
         <w:lastRenderedPageBreak/>
         <w:t>S</w:t>
@@ -3325,27 +3422,19 @@
     </w:p>
     <w:p>
       <w:r>
-        <w:t xml:space="preserve">Her er vores tidsplan over </w:t>
+        <w:t xml:space="preserve">Her er vores tidsplan over Arduino-projektet lavet med </w:t>
       </w:r>
       <w:proofErr w:type="spellStart"/>
       <w:r>
-        <w:t>Arduino</w:t>
+        <w:t>Trello</w:t>
       </w:r>
       <w:proofErr w:type="spellEnd"/>
       <w:r>
-        <w:t xml:space="preserve">-projektet lavet med </w:t>
-      </w:r>
-      <w:proofErr w:type="spellStart"/>
-      <w:r>
-        <w:t>Trello</w:t>
-      </w:r>
-      <w:proofErr w:type="spellEnd"/>
-      <w:r>
         <w:t>.</w:t>
       </w:r>
     </w:p>
     <w:p>
-      <w:hyperlink r:id="rId11" w:history="1">
+      <w:hyperlink r:id="rId13" w:history="1">
         <w:r>
           <w:rPr>
             <w:rStyle w:val="Hyperlink"/>
@@ -3377,7 +3466,7 @@
                     </pic:cNvPicPr>
                   </pic:nvPicPr>
                   <pic:blipFill>
-                    <a:blip r:embed="rId12" cstate="print">
+                    <a:blip r:embed="rId14" cstate="print">
                       <a:extLst>
                         <a:ext uri="{28A0092B-C50C-407E-A947-70E740481C1C}">
                           <a14:useLocalDpi xmlns:a14="http://schemas.microsoft.com/office/drawing/2010/main" val="0"/>
@@ -3424,7 +3513,7 @@
       <w:pPr>
         <w:pStyle w:val="Overskrift2"/>
       </w:pPr>
-      <w:bookmarkStart w:id="5" w:name="_Toc96348965"/>
+      <w:bookmarkStart w:id="5" w:name="_Toc96414797"/>
       <w:r>
         <w:t>Design af arduino Kasse</w:t>
       </w:r>
@@ -3467,7 +3556,7 @@
                     <pic:cNvPicPr/>
                   </pic:nvPicPr>
                   <pic:blipFill rotWithShape="1">
-                    <a:blip r:embed="rId13">
+                    <a:blip r:embed="rId15">
                       <a:extLst>
                         <a:ext uri="{28A0092B-C50C-407E-A947-70E740481C1C}">
                           <a14:useLocalDpi xmlns:a14="http://schemas.microsoft.com/office/drawing/2010/main" val="0"/>
@@ -3610,7 +3699,7 @@
                     <pic:cNvPicPr/>
                   </pic:nvPicPr>
                   <pic:blipFill rotWithShape="1">
-                    <a:blip r:embed="rId13">
+                    <a:blip r:embed="rId15">
                       <a:extLst>
                         <a:ext uri="{28A0092B-C50C-407E-A947-70E740481C1C}">
                           <a14:useLocalDpi xmlns:a14="http://schemas.microsoft.com/office/drawing/2010/main" val="0"/>
@@ -3687,7 +3776,7 @@
       <w:pPr>
         <w:pStyle w:val="Overskrift1"/>
       </w:pPr>
-      <w:bookmarkStart w:id="6" w:name="_Toc96348966"/>
+      <w:bookmarkStart w:id="6" w:name="_Toc96414798"/>
       <w:r>
         <w:lastRenderedPageBreak/>
         <w:t>Dokumentation</w:t>
@@ -3698,7 +3787,7 @@
       <w:pPr>
         <w:pStyle w:val="Overskrift2"/>
       </w:pPr>
-      <w:bookmarkStart w:id="7" w:name="_Toc96348967"/>
+      <w:bookmarkStart w:id="7" w:name="_Toc96414799"/>
       <w:r>
         <w:t>Code kommentar</w:t>
       </w:r>
@@ -3741,7 +3830,7 @@
                     <pic:cNvPicPr/>
                   </pic:nvPicPr>
                   <pic:blipFill>
-                    <a:blip r:embed="rId14" cstate="print">
+                    <a:blip r:embed="rId16" cstate="print">
                       <a:extLst>
                         <a:ext uri="{28A0092B-C50C-407E-A947-70E740481C1C}">
                           <a14:useLocalDpi xmlns:a14="http://schemas.microsoft.com/office/drawing/2010/main" val="0"/>
@@ -3804,28 +3893,40 @@
         <w:t xml:space="preserve">Til sidst har vi også nogle </w:t>
       </w:r>
       <w:r>
-        <w:t xml:space="preserve">enkelte steder </w:t>
-      </w:r>
-      <w:proofErr w:type="spellStart"/>
-      <w:r>
-        <w:t>udkommenteret</w:t>
-      </w:r>
-      <w:proofErr w:type="spellEnd"/>
-      <w:r>
-        <w:t xml:space="preserve"> flere linjer kode, fordi vi ikke skulle bruge dem i det øjeblik, men de kunne være gode at have senere, hvis man for eksempel ville ændre noget.</w:t>
+        <w:t>enkelte steder udkommenteret flere linjer kode, fordi vi ikke skulle bruge dem i det øjeblik, men de kunne være gode at have senere, hvis man for eksempel ville ændre noget.</w:t>
       </w:r>
     </w:p>
     <w:p>
       <w:pPr>
         <w:pStyle w:val="Overskrift2"/>
       </w:pPr>
-      <w:bookmarkStart w:id="8" w:name="_Toc96348968"/>
-      <w:r>
-        <w:t>funktion beskrivelser</w:t>
+      <w:bookmarkStart w:id="8" w:name="_Toc96414800"/>
+      <w:r>
+        <w:t>F</w:t>
+      </w:r>
+      <w:r>
+        <w:t>unktion beskrivelser</w:t>
       </w:r>
       <w:bookmarkEnd w:id="8"/>
     </w:p>
     <w:p>
+      <w:r>
+        <w:t>Vi har lavet flere funktioner under dette forløb. En af dem var vores gravityFunktion, som skulle holde styr på hvilket stadie vores kasse er i.</w:t>
+      </w:r>
+      <w:r>
+        <w:t xml:space="preserve"> Vi har lavet en Nassi-Schneidermann diagram til at beskrive funktionen.</w:t>
+      </w:r>
+    </w:p>
+    <w:p>
+      <w:pPr>
+        <w:rPr>
+          <w:caps/>
+          <w:color w:val="3F6623" w:themeColor="accent2" w:themeShade="80"/>
+          <w:spacing w:val="20"/>
+          <w:sz w:val="28"/>
+          <w:szCs w:val="28"/>
+        </w:rPr>
+      </w:pPr>
       <w:r>
         <w:rPr>
           <w:caps/>
@@ -3836,13 +3937,13 @@
           <w:szCs w:val="28"/>
         </w:rPr>
         <w:drawing>
-          <wp:anchor distT="0" distB="0" distL="114300" distR="114300" simplePos="0" relativeHeight="251662336" behindDoc="1" locked="0" layoutInCell="1" allowOverlap="1" wp14:anchorId="7D21917D" wp14:editId="3DBC0FE5">
+          <wp:anchor distT="0" distB="0" distL="114300" distR="114300" simplePos="0" relativeHeight="251662336" behindDoc="1" locked="0" layoutInCell="1" allowOverlap="1" wp14:anchorId="7D21917D" wp14:editId="4024AAA0">
             <wp:simplePos x="0" y="0"/>
             <wp:positionH relativeFrom="column">
-              <wp:posOffset>1956435</wp:posOffset>
+              <wp:posOffset>961568</wp:posOffset>
             </wp:positionH>
             <wp:positionV relativeFrom="paragraph">
-              <wp:posOffset>469265</wp:posOffset>
+              <wp:posOffset>112293</wp:posOffset>
             </wp:positionV>
             <wp:extent cx="4269105" cy="2340610"/>
             <wp:effectExtent l="0" t="0" r="0" b="0"/>
@@ -3867,7 +3968,7 @@
                     <pic:cNvPicPr/>
                   </pic:nvPicPr>
                   <pic:blipFill>
-                    <a:blip r:embed="rId15" cstate="print">
+                    <a:blip r:embed="rId17" cstate="print">
                       <a:extLst>
                         <a:ext uri="{28A0092B-C50C-407E-A947-70E740481C1C}">
                           <a14:useLocalDpi xmlns:a14="http://schemas.microsoft.com/office/drawing/2010/main" val="0"/>
@@ -3900,28 +4001,6 @@
         </w:drawing>
       </w:r>
       <w:r>
-        <w:t xml:space="preserve">Vi har lavet flere funktioner under dette forløb. En af dem var vores </w:t>
-      </w:r>
-      <w:proofErr w:type="spellStart"/>
-      <w:r>
-        <w:t>gravityFunktion</w:t>
-      </w:r>
-      <w:proofErr w:type="spellEnd"/>
-      <w:r>
-        <w:t>, som skulle holde styr på hvilket stadie vores kasse er i.</w:t>
-      </w:r>
-    </w:p>
-    <w:p>
-      <w:pPr>
-        <w:rPr>
-          <w:caps/>
-          <w:color w:val="3F6623" w:themeColor="accent2" w:themeShade="80"/>
-          <w:spacing w:val="20"/>
-          <w:sz w:val="28"/>
-          <w:szCs w:val="28"/>
-        </w:rPr>
-      </w:pPr>
-      <w:r>
         <w:br w:type="page"/>
       </w:r>
     </w:p>
@@ -3929,10 +4008,13 @@
       <w:pPr>
         <w:pStyle w:val="Overskrift1"/>
       </w:pPr>
-      <w:bookmarkStart w:id="9" w:name="_Toc96348969"/>
+      <w:bookmarkStart w:id="9" w:name="_Toc96414801"/>
       <w:r>
         <w:lastRenderedPageBreak/>
-        <w:t>deling</w:t>
+        <w:t>D</w:t>
+      </w:r>
+      <w:r>
+        <w:t>eling</w:t>
       </w:r>
       <w:bookmarkEnd w:id="9"/>
     </w:p>
@@ -3940,9 +4022,18 @@
       <w:pPr>
         <w:pStyle w:val="Overskrift2"/>
       </w:pPr>
-      <w:bookmarkStart w:id="10" w:name="_Toc96348970"/>
-      <w:r>
-        <w:t>github</w:t>
+      <w:bookmarkStart w:id="10" w:name="_Toc96414802"/>
+      <w:r>
+        <w:t>G</w:t>
+      </w:r>
+      <w:r>
+        <w:t>it</w:t>
+      </w:r>
+      <w:r>
+        <w:t>H</w:t>
+      </w:r>
+      <w:r>
+        <w:t>ub</w:t>
       </w:r>
       <w:bookmarkEnd w:id="10"/>
     </w:p>
@@ -3954,15 +4045,7 @@
         </w:rPr>
       </w:pPr>
       <w:r>
-        <w:t xml:space="preserve">Som værktøj til at dele vores arbejde, har vi brugt Github. VI lavede et </w:t>
-      </w:r>
-      <w:proofErr w:type="spellStart"/>
-      <w:r>
-        <w:t>repository</w:t>
-      </w:r>
-      <w:proofErr w:type="spellEnd"/>
-      <w:r>
-        <w:t xml:space="preserve"> og delte det med hele gruppen, og vores lærer, Mirsad.</w:t>
+        <w:t>Som værktøj til at dele vores arbejde, har vi brugt Github. VI lavede et repository og delte det med hele gruppen, og vores lærer, Mirsad.</w:t>
       </w:r>
       <w:r>
         <w:rPr>
@@ -4007,7 +4090,7 @@
                     <pic:cNvPicPr/>
                   </pic:nvPicPr>
                   <pic:blipFill>
-                    <a:blip r:embed="rId16" cstate="print">
+                    <a:blip r:embed="rId18" cstate="print">
                       <a:extLst>
                         <a:ext uri="{28A0092B-C50C-407E-A947-70E740481C1C}">
                           <a14:useLocalDpi xmlns:a14="http://schemas.microsoft.com/office/drawing/2010/main" val="0"/>
@@ -4040,12 +4123,12 @@
     <w:p/>
     <w:p/>
     <w:sectPr>
-      <w:headerReference w:type="even" r:id="rId17"/>
-      <w:headerReference w:type="default" r:id="rId18"/>
-      <w:footerReference w:type="even" r:id="rId19"/>
-      <w:footerReference w:type="default" r:id="rId20"/>
-      <w:headerReference w:type="first" r:id="rId21"/>
-      <w:footerReference w:type="first" r:id="rId22"/>
+      <w:headerReference w:type="even" r:id="rId19"/>
+      <w:headerReference w:type="default" r:id="rId20"/>
+      <w:footerReference w:type="even" r:id="rId21"/>
+      <w:footerReference w:type="default" r:id="rId22"/>
+      <w:headerReference w:type="first" r:id="rId23"/>
+      <w:footerReference w:type="first" r:id="rId24"/>
       <w:pgSz w:w="11906" w:h="16838"/>
       <w:pgMar w:top="1701" w:right="1134" w:bottom="1701" w:left="1134" w:header="708" w:footer="708" w:gutter="0"/>
       <w:cols w:space="708"/>

</xml_diff>